<commit_message>
CNN model and graphs
</commit_message>
<xml_diff>
--- a/Zadanie3.docx
+++ b/Zadanie3.docx
@@ -152,7 +152,7 @@
           <w:noProof/>
         </w:rPr>
         <w:drawing>
-          <wp:inline distT="0" distB="0" distL="0" distR="0" wp14:anchorId="1F9B86DF" wp14:editId="75DA756F">
+          <wp:inline distT="0" distB="0" distL="0" distR="0" wp14:anchorId="1F9B86DF" wp14:editId="720503D1">
             <wp:extent cx="5760720" cy="3840480"/>
             <wp:effectExtent l="0" t="0" r="0" b="7620"/>
             <wp:docPr id="689537048" name="Obrázok 1" descr="Obrázok, na ktorom je koláž, zbierka, fotomontáž, snímka obrazovky&#10;&#10;Automaticky generovaný popis"/>
@@ -1722,8 +1722,17 @@
           <w:i/>
           <w:iCs/>
         </w:rPr>
-        <w:t xml:space="preserve"> – possum</w:t>
-      </w:r>
+        <w:t xml:space="preserve"> – </w:t>
+      </w:r>
+      <w:proofErr w:type="spellStart"/>
+      <w:r>
+        <w:rPr>
+          <w:i/>
+          <w:iCs/>
+        </w:rPr>
+        <w:t>possum</w:t>
+      </w:r>
+      <w:proofErr w:type="spellEnd"/>
       <w:r>
         <w:t xml:space="preserve"> (predpovede </w:t>
       </w:r>
@@ -1749,8 +1758,17 @@
           <w:i/>
           <w:iCs/>
         </w:rPr>
-        <w:t xml:space="preserve"> – whale</w:t>
-      </w:r>
+        <w:t xml:space="preserve"> – </w:t>
+      </w:r>
+      <w:proofErr w:type="spellStart"/>
+      <w:r>
+        <w:rPr>
+          <w:i/>
+          <w:iCs/>
+        </w:rPr>
+        <w:t>whale</w:t>
+      </w:r>
+      <w:proofErr w:type="spellEnd"/>
       <w:r>
         <w:t xml:space="preserve"> (predpovede gray </w:t>
       </w:r>
@@ -1792,8 +1810,17 @@
           <w:i/>
           <w:iCs/>
         </w:rPr>
-        <w:t xml:space="preserve"> – ox</w:t>
-      </w:r>
+        <w:t xml:space="preserve"> – </w:t>
+      </w:r>
+      <w:proofErr w:type="spellStart"/>
+      <w:r>
+        <w:rPr>
+          <w:i/>
+          <w:iCs/>
+        </w:rPr>
+        <w:t>ox</w:t>
+      </w:r>
+      <w:proofErr w:type="spellEnd"/>
       <w:r>
         <w:t xml:space="preserve"> (predpovede </w:t>
       </w:r>
@@ -1919,6 +1946,300 @@
       <w:proofErr w:type="spellEnd"/>
       <w:r>
         <w:t xml:space="preserve">). </w:t>
+      </w:r>
+    </w:p>
+    <w:p>
+      <w:pPr>
+        <w:pStyle w:val="Nadpis1"/>
+        <w:numPr>
+          <w:ilvl w:val="0"/>
+          <w:numId w:val="1"/>
+        </w:numPr>
+      </w:pPr>
+      <w:r>
+        <w:lastRenderedPageBreak/>
+        <w:t>Časť zadania</w:t>
+      </w:r>
+    </w:p>
+    <w:p>
+      <w:r>
+        <w:t xml:space="preserve">V tejto časti vytvárame a trénujeme </w:t>
+      </w:r>
+      <w:proofErr w:type="spellStart"/>
+      <w:r>
+        <w:t>konvolučnú</w:t>
+      </w:r>
+      <w:proofErr w:type="spellEnd"/>
+      <w:r>
+        <w:t xml:space="preserve"> neurónovú sieť na klasifikáciu zvierat. </w:t>
+      </w:r>
+    </w:p>
+    <w:p>
+      <w:r>
+        <w:t xml:space="preserve">Na vytvorenie </w:t>
+      </w:r>
+      <w:proofErr w:type="spellStart"/>
+      <w:r>
+        <w:t>trénovacej</w:t>
+      </w:r>
+      <w:proofErr w:type="spellEnd"/>
+      <w:r>
+        <w:t xml:space="preserve">, validačnej aj testovacej množiny použijeme funkciu </w:t>
+      </w:r>
+      <w:proofErr w:type="spellStart"/>
+      <w:r>
+        <w:t>image_dataset_from_directory</w:t>
+      </w:r>
+      <w:proofErr w:type="spellEnd"/>
+      <w:r>
+        <w:t xml:space="preserve">() z knižnice </w:t>
+      </w:r>
+      <w:proofErr w:type="spellStart"/>
+      <w:r>
+        <w:t>Keras</w:t>
+      </w:r>
+      <w:proofErr w:type="spellEnd"/>
+      <w:r>
+        <w:t>. Validačné dáta vytvoríme z </w:t>
+      </w:r>
+      <w:proofErr w:type="spellStart"/>
+      <w:r>
+        <w:t>trénovacej</w:t>
+      </w:r>
+      <w:proofErr w:type="spellEnd"/>
+      <w:r>
+        <w:t xml:space="preserve"> množiny v pomere 1:9. Veľkosti obrázkov nastavíme na 180x180 pixelov a </w:t>
+      </w:r>
+      <w:proofErr w:type="spellStart"/>
+      <w:r>
+        <w:t>batch</w:t>
+      </w:r>
+      <w:proofErr w:type="spellEnd"/>
+      <w:r>
+        <w:t xml:space="preserve"> </w:t>
+      </w:r>
+      <w:proofErr w:type="spellStart"/>
+      <w:r>
+        <w:t>size</w:t>
+      </w:r>
+      <w:proofErr w:type="spellEnd"/>
+      <w:r>
+        <w:t xml:space="preserve"> na 32. </w:t>
+      </w:r>
+      <w:proofErr w:type="spellStart"/>
+      <w:r>
+        <w:t>Trénovacie</w:t>
+      </w:r>
+      <w:proofErr w:type="spellEnd"/>
+      <w:r>
+        <w:t xml:space="preserve"> dáta zamiešame. Ako samotné obrázky použijeme tie dodané so zadaním, pričom vo vyššie spomenutej funkcii sa využíva to, že sú uložené do priečinkov. </w:t>
+      </w:r>
+    </w:p>
+    <w:p>
+      <w:r>
+        <w:t>Nasledujúci kód teda slúži na vytvorenie generátoru dát:</w:t>
+      </w:r>
+    </w:p>
+    <w:p>
+      <w:r>
+        <w:rPr>
+          <w:noProof/>
+        </w:rPr>
+        <w:drawing>
+          <wp:inline distT="0" distB="0" distL="0" distR="0" wp14:anchorId="25106EB0" wp14:editId="159A0BA9">
+            <wp:extent cx="3127885" cy="3577133"/>
+            <wp:effectExtent l="0" t="0" r="0" b="4445"/>
+            <wp:docPr id="429702598" name="Obrázok 2" descr="Obrázok, na ktorom je text, snímka obrazovky, písmo&#10;&#10;Automaticky generovaný popis"/>
+            <wp:cNvGraphicFramePr>
+              <a:graphicFrameLocks xmlns:a="http://schemas.openxmlformats.org/drawingml/2006/main" noChangeAspect="1"/>
+            </wp:cNvGraphicFramePr>
+            <a:graphic xmlns:a="http://schemas.openxmlformats.org/drawingml/2006/main">
+              <a:graphicData uri="http://schemas.openxmlformats.org/drawingml/2006/picture">
+                <pic:pic xmlns:pic="http://schemas.openxmlformats.org/drawingml/2006/picture">
+                  <pic:nvPicPr>
+                    <pic:cNvPr id="429702598" name="Obrázok 2" descr="Obrázok, na ktorom je text, snímka obrazovky, písmo&#10;&#10;Automaticky generovaný popis"/>
+                    <pic:cNvPicPr/>
+                  </pic:nvPicPr>
+                  <pic:blipFill>
+                    <a:blip r:embed="rId14">
+                      <a:extLst>
+                        <a:ext uri="{28A0092B-C50C-407E-A947-70E740481C1C}">
+                          <a14:useLocalDpi xmlns:a14="http://schemas.microsoft.com/office/drawing/2010/main" val="0"/>
+                        </a:ext>
+                      </a:extLst>
+                    </a:blip>
+                    <a:stretch>
+                      <a:fillRect/>
+                    </a:stretch>
+                  </pic:blipFill>
+                  <pic:spPr>
+                    <a:xfrm>
+                      <a:off x="0" y="0"/>
+                      <a:ext cx="3135674" cy="3586041"/>
+                    </a:xfrm>
+                    <a:prstGeom prst="rect">
+                      <a:avLst/>
+                    </a:prstGeom>
+                  </pic:spPr>
+                </pic:pic>
+              </a:graphicData>
+            </a:graphic>
+          </wp:inline>
+        </w:drawing>
+      </w:r>
+    </w:p>
+    <w:p>
+      <w:r>
+        <w:t xml:space="preserve">Následne si vytvoríme </w:t>
+      </w:r>
+      <w:proofErr w:type="spellStart"/>
+      <w:r>
+        <w:t>konvolučnú</w:t>
+      </w:r>
+      <w:proofErr w:type="spellEnd"/>
+      <w:r>
+        <w:t xml:space="preserve"> neurónovú sieť. Bude obsahovať 2 </w:t>
+      </w:r>
+      <w:proofErr w:type="spellStart"/>
+      <w:r>
+        <w:t>konvolučné</w:t>
+      </w:r>
+      <w:proofErr w:type="spellEnd"/>
+      <w:r>
+        <w:t xml:space="preserve"> vrstvy, čo znamená 2 vrstvy Conv2D + MaxPooling2D. </w:t>
+      </w:r>
+    </w:p>
+    <w:p>
+      <w:r>
+        <w:t>V prvej vrstve som zvolil počet filtrov 16 a </w:t>
+      </w:r>
+      <w:proofErr w:type="spellStart"/>
+      <w:r>
+        <w:t>kernelovú</w:t>
+      </w:r>
+      <w:proofErr w:type="spellEnd"/>
+      <w:r>
+        <w:t xml:space="preserve"> dimenziu 3x3. V druhej vrstve zase 32 filtrov, </w:t>
+      </w:r>
+      <w:proofErr w:type="spellStart"/>
+      <w:r>
+        <w:t>kernelová</w:t>
+      </w:r>
+      <w:proofErr w:type="spellEnd"/>
+      <w:r>
+        <w:t xml:space="preserve"> dimenzia ostala rovnaká. Aktivačná funkcia bude v oboch vrstvách </w:t>
+      </w:r>
+      <w:proofErr w:type="spellStart"/>
+      <w:r>
+        <w:t>relu</w:t>
+      </w:r>
+      <w:proofErr w:type="spellEnd"/>
+      <w:r>
+        <w:t xml:space="preserve">. Maximálnu veľkosť </w:t>
+      </w:r>
+      <w:proofErr w:type="spellStart"/>
+      <w:r>
+        <w:t>poolingu</w:t>
+      </w:r>
+      <w:proofErr w:type="spellEnd"/>
+      <w:r>
+        <w:t xml:space="preserve"> som v oboch vrstvách zvolil 3x3. </w:t>
+      </w:r>
+    </w:p>
+    <w:p>
+      <w:r>
+        <w:t xml:space="preserve">Nasleduje vrstva </w:t>
+      </w:r>
+      <w:proofErr w:type="spellStart"/>
+      <w:r>
+        <w:t>Flatten</w:t>
+      </w:r>
+      <w:proofErr w:type="spellEnd"/>
+      <w:r>
+        <w:t xml:space="preserve">, ktorá </w:t>
+      </w:r>
+      <w:r>
+        <w:t xml:space="preserve">predchádza plne prepojeným vrstvám. </w:t>
+      </w:r>
+    </w:p>
+    <w:p>
+      <w:r>
+        <w:t xml:space="preserve">Plne prepojené vrstvy sú tvorené vrstvami typu </w:t>
+      </w:r>
+      <w:proofErr w:type="spellStart"/>
+      <w:r>
+        <w:t>Dense</w:t>
+      </w:r>
+      <w:proofErr w:type="spellEnd"/>
+      <w:r>
+        <w:t xml:space="preserve">, pričom ich počet a aj počet neurónov v každej z nich už bude závisieť od konkrétnej realizácie siete. Budú tú uvedené rôzne konfigurácie. Avšak každá skrytá vrstva má aktivačnú funkciu </w:t>
+      </w:r>
+      <w:proofErr w:type="spellStart"/>
+      <w:r>
+        <w:t>relu</w:t>
+      </w:r>
+      <w:proofErr w:type="spellEnd"/>
+      <w:r>
+        <w:t xml:space="preserve"> a posledná, výstupná má </w:t>
+      </w:r>
+      <w:r>
+        <w:lastRenderedPageBreak/>
+        <w:t xml:space="preserve">aktivačnú funkciu </w:t>
+      </w:r>
+      <w:proofErr w:type="spellStart"/>
+      <w:r>
+        <w:t>softmax</w:t>
+      </w:r>
+      <w:proofErr w:type="spellEnd"/>
+      <w:r>
+        <w:t xml:space="preserve"> s počtom neurónov 90 (toľko máme rôznych druhov zvierat, resp. tried). </w:t>
+      </w:r>
+    </w:p>
+    <w:p>
+      <w:r>
+        <w:t>############################################</w:t>
+      </w:r>
+    </w:p>
+    <w:p>
+      <w:proofErr w:type="spellStart"/>
+      <w:r>
+        <w:t>Kriteriálna</w:t>
+      </w:r>
+      <w:proofErr w:type="spellEnd"/>
+      <w:r>
+        <w:t xml:space="preserve"> funkcia je použitá </w:t>
+      </w:r>
+      <w:proofErr w:type="spellStart"/>
+      <w:r>
+        <w:t>sparse_categorical_crossentropy</w:t>
+      </w:r>
+      <w:proofErr w:type="spellEnd"/>
+      <w:r>
+        <w:t xml:space="preserve">. Je to kvôli tomu, že sa jedná o viactriednu klasifikáciu. Od obyčajnej </w:t>
+      </w:r>
+      <w:proofErr w:type="spellStart"/>
+      <w:r>
+        <w:t>categorical_crossentropy</w:t>
+      </w:r>
+      <w:proofErr w:type="spellEnd"/>
+      <w:r>
+        <w:t xml:space="preserve"> </w:t>
+      </w:r>
+    </w:p>
+    <w:p>
+      <w:r>
+        <w:t>###########################################</w:t>
+      </w:r>
+    </w:p>
+    <w:p/>
+    <w:p>
+      <w:proofErr w:type="spellStart"/>
+      <w:r>
+        <w:t>Dropout</w:t>
+      </w:r>
+      <w:proofErr w:type="spellEnd"/>
+      <w:r>
+        <w:t>(0.25), 64, 128, 128, 64 – iba trošku pretrénované</w:t>
       </w:r>
     </w:p>
     <w:p/>

</xml_diff>

<commit_message>
Clustering detection of parameters
</commit_message>
<xml_diff>
--- a/Zadanie3.docx
+++ b/Zadanie3.docx
@@ -97,21 +97,53 @@
     </w:p>
     <w:p>
       <w:r>
-        <w:t xml:space="preserve">Obrázky, ktoré sa použijú v tomto zadaní, sú rozdelené do dvoch množín (priečinkov) – trénovacie a testovacie. V oboch množinách sa nachádzajú rovnaké triedy, resp. typy zvierat. Celkovo </w:t>
-      </w:r>
-      <w:r>
-        <w:t>ich je 90. Ku každému zo zvierat máme celkovo k dispozícii 60 obrázkov, z toho 54 je trénovacích a 6 testovacích. Spolu je to 5400 obrázkov</w:t>
+        <w:t xml:space="preserve">Obrázky, ktoré sa použijú v tomto zadaní, sú rozdelené do dvoch množín (priečinkov) – </w:t>
+      </w:r>
+      <w:proofErr w:type="spellStart"/>
+      <w:r>
+        <w:t>trénovacie</w:t>
+      </w:r>
+      <w:proofErr w:type="spellEnd"/>
+      <w:r>
+        <w:t xml:space="preserve"> a testovacie. V oboch množinách sa nachádzajú rovnaké triedy, resp. typy zvierat. Celkovo </w:t>
+      </w:r>
+      <w:r>
+        <w:t xml:space="preserve">ich je 90. Ku každému zo zvierat máme celkovo k dispozícii 60 obrázkov, z toho 54 je </w:t>
+      </w:r>
+      <w:proofErr w:type="spellStart"/>
+      <w:r>
+        <w:t>trénovacích</w:t>
+      </w:r>
+      <w:proofErr w:type="spellEnd"/>
+      <w:r>
+        <w:t xml:space="preserve"> a 6 testovacích. Spolu je to 5400 obrázkov</w:t>
       </w:r>
       <w:r>
         <w:t>.</w:t>
       </w:r>
       <w:r>
-        <w:t xml:space="preserve"> Tieto informácie som v kóde uložil do dataframe-u, aby to bolo prehľadné.</w:t>
-      </w:r>
-    </w:p>
-    <w:p>
-      <w:r>
-        <w:t>Nasledujúca koláž zobrazuje reprezentanta každej triedy. Zvolil som ho ako prvý obrázok každej triedy trénovacej množiny.</w:t>
+        <w:t xml:space="preserve"> Tieto informácie som v kóde uložil do </w:t>
+      </w:r>
+      <w:proofErr w:type="spellStart"/>
+      <w:r>
+        <w:t>dataframe</w:t>
+      </w:r>
+      <w:proofErr w:type="spellEnd"/>
+      <w:r>
+        <w:t>-u, aby to bolo prehľadné.</w:t>
+      </w:r>
+    </w:p>
+    <w:p>
+      <w:r>
+        <w:t xml:space="preserve">Nasledujúca koláž zobrazuje reprezentanta každej triedy. Zvolil som ho ako prvý obrázok každej triedy </w:t>
+      </w:r>
+      <w:proofErr w:type="spellStart"/>
+      <w:r>
+        <w:t>trénovacej</w:t>
+      </w:r>
+      <w:proofErr w:type="spellEnd"/>
+      <w:r>
+        <w:t xml:space="preserve"> množiny.</w:t>
       </w:r>
     </w:p>
     <w:p>
@@ -120,7 +152,7 @@
           <w:noProof/>
         </w:rPr>
         <w:drawing>
-          <wp:inline distT="0" distB="0" distL="0" distR="0" wp14:anchorId="1F9B86DF" wp14:editId="19E0D754">
+          <wp:inline distT="0" distB="0" distL="0" distR="0" wp14:anchorId="1F9B86DF" wp14:editId="46F051A1">
             <wp:extent cx="5760720" cy="3840480"/>
             <wp:effectExtent l="0" t="0" r="0" b="7620"/>
             <wp:docPr id="689537048" name="Obrázok 1" descr="Obrázok, na ktorom je koláž, zbierka, fotomontáž, snímka obrazovky&#10;&#10;Automaticky generovaný popis"/>
@@ -165,26 +197,15 @@
     <w:p>
       <w:pPr>
         <w:pStyle w:val="Nadpis2"/>
-        <w:rPr>
-          <w:rFonts w:ascii="Times New Roman" w:hAnsi="Times New Roman" w:cs="Times New Roman"/>
-          <w:i/>
-          <w:iCs/>
-          <w:color w:val="auto"/>
-          <w:sz w:val="24"/>
-          <w:szCs w:val="24"/>
-        </w:rPr>
       </w:pPr>
       <w:r>
-        <w:rPr>
-          <w:rFonts w:ascii="Times New Roman" w:hAnsi="Times New Roman" w:cs="Times New Roman"/>
-          <w:i/>
-          <w:iCs/>
-          <w:color w:val="auto"/>
-          <w:sz w:val="24"/>
-          <w:szCs w:val="24"/>
-        </w:rPr>
-        <w:t>Analýza podľa ImageNet</w:t>
-      </w:r>
+        <w:t xml:space="preserve">Analýza podľa </w:t>
+      </w:r>
+      <w:proofErr w:type="spellStart"/>
+      <w:r>
+        <w:t>ImageNet</w:t>
+      </w:r>
+      <w:proofErr w:type="spellEnd"/>
     </w:p>
     <w:p>
       <w:r>
@@ -194,7 +215,15 @@
     <w:p>
       <w:r>
         <w:lastRenderedPageBreak/>
-        <w:t xml:space="preserve">Predikcie získam zo všetkých dostupných obrázkov (trénovacie aj testovacie), takže vyhodnotenie prebieha na 5400 obrázkoch. </w:t>
+        <w:t>Predikcie získam zo všetkých dostupných obrázkov (</w:t>
+      </w:r>
+      <w:proofErr w:type="spellStart"/>
+      <w:r>
+        <w:t>trénovacie</w:t>
+      </w:r>
+      <w:proofErr w:type="spellEnd"/>
+      <w:r>
+        <w:t xml:space="preserve"> aj testovacie), takže vyhodnotenie prebieha na 5400 obrázkoch. </w:t>
       </w:r>
     </w:p>
     <w:p>
@@ -207,7 +236,15 @@
         <w:t xml:space="preserve">Vyhodnotil som to teda tak, </w:t>
       </w:r>
       <w:r>
-        <w:t>že pre každú našu triedu som zobrazil 3 najpočetnejšie predikcie modelu (resp. menej ak model predikoval pre našu triedu všetko do jednej, resp. dvoch tried). Výsledky som uložil do dataframe-u, ktorý vyzerá nasledovne:</w:t>
+        <w:t xml:space="preserve">že pre každú našu triedu som zobrazil 3 najpočetnejšie predikcie modelu (resp. menej ak model predikoval pre našu triedu všetko do jednej, resp. dvoch tried). Výsledky som uložil do </w:t>
+      </w:r>
+      <w:proofErr w:type="spellStart"/>
+      <w:r>
+        <w:t>dataframe</w:t>
+      </w:r>
+      <w:proofErr w:type="spellEnd"/>
+      <w:r>
+        <w:t>-u, ktorý vyzerá nasledovne:</w:t>
       </w:r>
     </w:p>
     <w:p>
@@ -717,6 +754,7 @@
       <w:r>
         <w:t xml:space="preserve">Pre každé zviera sme mohli mať maximálny počet predpovedí 60, takže najlepšie je, ak je číslo vpravo práve 60. To sa podarilo v jedinom prípade a to pre zviera </w:t>
       </w:r>
+      <w:proofErr w:type="spellStart"/>
       <w:r>
         <w:rPr>
           <w:i/>
@@ -724,6 +762,7 @@
         </w:rPr>
         <w:t>wombat</w:t>
       </w:r>
+      <w:proofErr w:type="spellEnd"/>
       <w:r>
         <w:t xml:space="preserve">. Iné predikcie teda pre toto zviera už model nedal. Pre dve zvieratá predpovedal model 59x rovnakú triedu, konkrétne pre </w:t>
       </w:r>
@@ -745,17 +784,434 @@
         <w:t> panda</w:t>
       </w:r>
       <w:r>
-        <w:t xml:space="preserve">. V prípade pandy však vidíme, že model predpovedal „giant panda“, takže tento prípad potvrdzuje to, že sme to nemohli presne porovnávať. Vyšlo by nám, že pre pandu sa model netrafil ani raz, čo by nebola pravda. </w:t>
+        <w:t>. V prípade pandy však vidíme, že model predpovedal „</w:t>
+      </w:r>
+      <w:proofErr w:type="spellStart"/>
+      <w:r>
+        <w:t>giant</w:t>
+      </w:r>
+      <w:proofErr w:type="spellEnd"/>
+      <w:r>
+        <w:t xml:space="preserve"> panda“, takže tento prípad potvrdzuje to, že sme to nemohli presne porovnávať. Vyšlo by nám, že pre pandu sa model netrafil ani raz, čo by nebola pravda. </w:t>
       </w:r>
       <w:r>
         <w:t xml:space="preserve">V rozmedzí 50 až 58 model predpovedal rovnakú triedu v týchto zvieratách: </w:t>
       </w:r>
-      <w:r>
-        <w:rPr>
-          <w:i/>
-          <w:iCs/>
-        </w:rPr>
-        <w:t>badger, bison, boar, chimpanzee, cockroach, coyote, eagle, flamingo, fly, goldfish, goose, gorilla, hare, hippopotamus, hornbill, hummingbird, hyena, jellyfish, koala, leopard, lion, lobster, otter, pelican, penguin, pig, porcupine, squirrel, starfish, tiger, zebra</w:t>
+      <w:proofErr w:type="spellStart"/>
+      <w:r>
+        <w:rPr>
+          <w:i/>
+          <w:iCs/>
+        </w:rPr>
+        <w:t>badger</w:t>
+      </w:r>
+      <w:proofErr w:type="spellEnd"/>
+      <w:r>
+        <w:rPr>
+          <w:i/>
+          <w:iCs/>
+        </w:rPr>
+        <w:t xml:space="preserve">, </w:t>
+      </w:r>
+      <w:proofErr w:type="spellStart"/>
+      <w:r>
+        <w:rPr>
+          <w:i/>
+          <w:iCs/>
+        </w:rPr>
+        <w:t>bison</w:t>
+      </w:r>
+      <w:proofErr w:type="spellEnd"/>
+      <w:r>
+        <w:rPr>
+          <w:i/>
+          <w:iCs/>
+        </w:rPr>
+        <w:t xml:space="preserve">, </w:t>
+      </w:r>
+      <w:proofErr w:type="spellStart"/>
+      <w:r>
+        <w:rPr>
+          <w:i/>
+          <w:iCs/>
+        </w:rPr>
+        <w:t>boar</w:t>
+      </w:r>
+      <w:proofErr w:type="spellEnd"/>
+      <w:r>
+        <w:rPr>
+          <w:i/>
+          <w:iCs/>
+        </w:rPr>
+        <w:t xml:space="preserve">, </w:t>
+      </w:r>
+      <w:proofErr w:type="spellStart"/>
+      <w:r>
+        <w:rPr>
+          <w:i/>
+          <w:iCs/>
+        </w:rPr>
+        <w:t>chimpanzee</w:t>
+      </w:r>
+      <w:proofErr w:type="spellEnd"/>
+      <w:r>
+        <w:rPr>
+          <w:i/>
+          <w:iCs/>
+        </w:rPr>
+        <w:t xml:space="preserve">, </w:t>
+      </w:r>
+      <w:proofErr w:type="spellStart"/>
+      <w:r>
+        <w:rPr>
+          <w:i/>
+          <w:iCs/>
+        </w:rPr>
+        <w:t>cockroach</w:t>
+      </w:r>
+      <w:proofErr w:type="spellEnd"/>
+      <w:r>
+        <w:rPr>
+          <w:i/>
+          <w:iCs/>
+        </w:rPr>
+        <w:t xml:space="preserve">, </w:t>
+      </w:r>
+      <w:proofErr w:type="spellStart"/>
+      <w:r>
+        <w:rPr>
+          <w:i/>
+          <w:iCs/>
+        </w:rPr>
+        <w:t>coyote</w:t>
+      </w:r>
+      <w:proofErr w:type="spellEnd"/>
+      <w:r>
+        <w:rPr>
+          <w:i/>
+          <w:iCs/>
+        </w:rPr>
+        <w:t xml:space="preserve">, </w:t>
+      </w:r>
+      <w:proofErr w:type="spellStart"/>
+      <w:r>
+        <w:rPr>
+          <w:i/>
+          <w:iCs/>
+        </w:rPr>
+        <w:t>eagle</w:t>
+      </w:r>
+      <w:proofErr w:type="spellEnd"/>
+      <w:r>
+        <w:rPr>
+          <w:i/>
+          <w:iCs/>
+        </w:rPr>
+        <w:t xml:space="preserve">, </w:t>
+      </w:r>
+      <w:proofErr w:type="spellStart"/>
+      <w:r>
+        <w:rPr>
+          <w:i/>
+          <w:iCs/>
+        </w:rPr>
+        <w:t>flamingo</w:t>
+      </w:r>
+      <w:proofErr w:type="spellEnd"/>
+      <w:r>
+        <w:rPr>
+          <w:i/>
+          <w:iCs/>
+        </w:rPr>
+        <w:t xml:space="preserve">, </w:t>
+      </w:r>
+      <w:proofErr w:type="spellStart"/>
+      <w:r>
+        <w:rPr>
+          <w:i/>
+          <w:iCs/>
+        </w:rPr>
+        <w:t>fly</w:t>
+      </w:r>
+      <w:proofErr w:type="spellEnd"/>
+      <w:r>
+        <w:rPr>
+          <w:i/>
+          <w:iCs/>
+        </w:rPr>
+        <w:t xml:space="preserve">, </w:t>
+      </w:r>
+      <w:proofErr w:type="spellStart"/>
+      <w:r>
+        <w:rPr>
+          <w:i/>
+          <w:iCs/>
+        </w:rPr>
+        <w:t>goldfish</w:t>
+      </w:r>
+      <w:proofErr w:type="spellEnd"/>
+      <w:r>
+        <w:rPr>
+          <w:i/>
+          <w:iCs/>
+        </w:rPr>
+        <w:t xml:space="preserve">, </w:t>
+      </w:r>
+      <w:proofErr w:type="spellStart"/>
+      <w:r>
+        <w:rPr>
+          <w:i/>
+          <w:iCs/>
+        </w:rPr>
+        <w:t>goose</w:t>
+      </w:r>
+      <w:proofErr w:type="spellEnd"/>
+      <w:r>
+        <w:rPr>
+          <w:i/>
+          <w:iCs/>
+        </w:rPr>
+        <w:t xml:space="preserve">, </w:t>
+      </w:r>
+      <w:proofErr w:type="spellStart"/>
+      <w:r>
+        <w:rPr>
+          <w:i/>
+          <w:iCs/>
+        </w:rPr>
+        <w:t>gorilla</w:t>
+      </w:r>
+      <w:proofErr w:type="spellEnd"/>
+      <w:r>
+        <w:rPr>
+          <w:i/>
+          <w:iCs/>
+        </w:rPr>
+        <w:t xml:space="preserve">, </w:t>
+      </w:r>
+      <w:proofErr w:type="spellStart"/>
+      <w:r>
+        <w:rPr>
+          <w:i/>
+          <w:iCs/>
+        </w:rPr>
+        <w:t>hare</w:t>
+      </w:r>
+      <w:proofErr w:type="spellEnd"/>
+      <w:r>
+        <w:rPr>
+          <w:i/>
+          <w:iCs/>
+        </w:rPr>
+        <w:t xml:space="preserve">, </w:t>
+      </w:r>
+      <w:proofErr w:type="spellStart"/>
+      <w:r>
+        <w:rPr>
+          <w:i/>
+          <w:iCs/>
+        </w:rPr>
+        <w:t>hippopotamus</w:t>
+      </w:r>
+      <w:proofErr w:type="spellEnd"/>
+      <w:r>
+        <w:rPr>
+          <w:i/>
+          <w:iCs/>
+        </w:rPr>
+        <w:t xml:space="preserve">, </w:t>
+      </w:r>
+      <w:proofErr w:type="spellStart"/>
+      <w:r>
+        <w:rPr>
+          <w:i/>
+          <w:iCs/>
+        </w:rPr>
+        <w:t>hornbill</w:t>
+      </w:r>
+      <w:proofErr w:type="spellEnd"/>
+      <w:r>
+        <w:rPr>
+          <w:i/>
+          <w:iCs/>
+        </w:rPr>
+        <w:t xml:space="preserve">, </w:t>
+      </w:r>
+      <w:proofErr w:type="spellStart"/>
+      <w:r>
+        <w:rPr>
+          <w:i/>
+          <w:iCs/>
+        </w:rPr>
+        <w:t>hummingbird</w:t>
+      </w:r>
+      <w:proofErr w:type="spellEnd"/>
+      <w:r>
+        <w:rPr>
+          <w:i/>
+          <w:iCs/>
+        </w:rPr>
+        <w:t xml:space="preserve">, hyena, </w:t>
+      </w:r>
+      <w:proofErr w:type="spellStart"/>
+      <w:r>
+        <w:rPr>
+          <w:i/>
+          <w:iCs/>
+        </w:rPr>
+        <w:t>jellyfish</w:t>
+      </w:r>
+      <w:proofErr w:type="spellEnd"/>
+      <w:r>
+        <w:rPr>
+          <w:i/>
+          <w:iCs/>
+        </w:rPr>
+        <w:t xml:space="preserve">, koala, leopard, </w:t>
+      </w:r>
+      <w:proofErr w:type="spellStart"/>
+      <w:r>
+        <w:rPr>
+          <w:i/>
+          <w:iCs/>
+        </w:rPr>
+        <w:t>lion</w:t>
+      </w:r>
+      <w:proofErr w:type="spellEnd"/>
+      <w:r>
+        <w:rPr>
+          <w:i/>
+          <w:iCs/>
+        </w:rPr>
+        <w:t xml:space="preserve">, </w:t>
+      </w:r>
+      <w:proofErr w:type="spellStart"/>
+      <w:r>
+        <w:rPr>
+          <w:i/>
+          <w:iCs/>
+        </w:rPr>
+        <w:t>lobster</w:t>
+      </w:r>
+      <w:proofErr w:type="spellEnd"/>
+      <w:r>
+        <w:rPr>
+          <w:i/>
+          <w:iCs/>
+        </w:rPr>
+        <w:t xml:space="preserve">, </w:t>
+      </w:r>
+      <w:proofErr w:type="spellStart"/>
+      <w:r>
+        <w:rPr>
+          <w:i/>
+          <w:iCs/>
+        </w:rPr>
+        <w:t>otter</w:t>
+      </w:r>
+      <w:proofErr w:type="spellEnd"/>
+      <w:r>
+        <w:rPr>
+          <w:i/>
+          <w:iCs/>
+        </w:rPr>
+        <w:t xml:space="preserve">, </w:t>
+      </w:r>
+      <w:proofErr w:type="spellStart"/>
+      <w:r>
+        <w:rPr>
+          <w:i/>
+          <w:iCs/>
+        </w:rPr>
+        <w:t>pelican</w:t>
+      </w:r>
+      <w:proofErr w:type="spellEnd"/>
+      <w:r>
+        <w:rPr>
+          <w:i/>
+          <w:iCs/>
+        </w:rPr>
+        <w:t xml:space="preserve">, </w:t>
+      </w:r>
+      <w:proofErr w:type="spellStart"/>
+      <w:r>
+        <w:rPr>
+          <w:i/>
+          <w:iCs/>
+        </w:rPr>
+        <w:t>penguin</w:t>
+      </w:r>
+      <w:proofErr w:type="spellEnd"/>
+      <w:r>
+        <w:rPr>
+          <w:i/>
+          <w:iCs/>
+        </w:rPr>
+        <w:t xml:space="preserve">, </w:t>
+      </w:r>
+      <w:proofErr w:type="spellStart"/>
+      <w:r>
+        <w:rPr>
+          <w:i/>
+          <w:iCs/>
+        </w:rPr>
+        <w:t>pig</w:t>
+      </w:r>
+      <w:proofErr w:type="spellEnd"/>
+      <w:r>
+        <w:rPr>
+          <w:i/>
+          <w:iCs/>
+        </w:rPr>
+        <w:t xml:space="preserve">, </w:t>
+      </w:r>
+      <w:proofErr w:type="spellStart"/>
+      <w:r>
+        <w:rPr>
+          <w:i/>
+          <w:iCs/>
+        </w:rPr>
+        <w:t>porcupine</w:t>
+      </w:r>
+      <w:proofErr w:type="spellEnd"/>
+      <w:r>
+        <w:rPr>
+          <w:i/>
+          <w:iCs/>
+        </w:rPr>
+        <w:t xml:space="preserve">, </w:t>
+      </w:r>
+      <w:proofErr w:type="spellStart"/>
+      <w:r>
+        <w:rPr>
+          <w:i/>
+          <w:iCs/>
+        </w:rPr>
+        <w:t>squirrel</w:t>
+      </w:r>
+      <w:proofErr w:type="spellEnd"/>
+      <w:r>
+        <w:rPr>
+          <w:i/>
+          <w:iCs/>
+        </w:rPr>
+        <w:t xml:space="preserve">, </w:t>
+      </w:r>
+      <w:proofErr w:type="spellStart"/>
+      <w:r>
+        <w:rPr>
+          <w:i/>
+          <w:iCs/>
+        </w:rPr>
+        <w:t>starfish</w:t>
+      </w:r>
+      <w:proofErr w:type="spellEnd"/>
+      <w:r>
+        <w:rPr>
+          <w:i/>
+          <w:iCs/>
+        </w:rPr>
+        <w:t>, tiger, zebra</w:t>
       </w:r>
       <w:r>
         <w:rPr>
@@ -777,19 +1233,53 @@
       <w:r>
         <w:t xml:space="preserve">Pri hlbšej analýze by sme ešte zistili, že sú zvieratá, pri ktorých model síce nepredpovedal až tak veľakrát jednu triedu, avšak predpovedal už aj druhy jednotlivých zvierat, ako napríklad v prípade </w:t>
       </w:r>
-      <w:r>
-        <w:rPr>
-          <w:i/>
-          <w:iCs/>
-        </w:rPr>
-        <w:t xml:space="preserve">bear, </w:t>
-      </w:r>
-      <w:r>
-        <w:rPr>
-          <w:i/>
-          <w:iCs/>
-        </w:rPr>
-        <w:t xml:space="preserve">crab, elephant </w:t>
+      <w:proofErr w:type="spellStart"/>
+      <w:r>
+        <w:rPr>
+          <w:i/>
+          <w:iCs/>
+        </w:rPr>
+        <w:t>bear</w:t>
+      </w:r>
+      <w:proofErr w:type="spellEnd"/>
+      <w:r>
+        <w:rPr>
+          <w:i/>
+          <w:iCs/>
+        </w:rPr>
+        <w:t xml:space="preserve">, </w:t>
+      </w:r>
+      <w:proofErr w:type="spellStart"/>
+      <w:r>
+        <w:rPr>
+          <w:i/>
+          <w:iCs/>
+        </w:rPr>
+        <w:t>crab</w:t>
+      </w:r>
+      <w:proofErr w:type="spellEnd"/>
+      <w:r>
+        <w:rPr>
+          <w:i/>
+          <w:iCs/>
+        </w:rPr>
+        <w:t xml:space="preserve">, </w:t>
+      </w:r>
+      <w:proofErr w:type="spellStart"/>
+      <w:r>
+        <w:rPr>
+          <w:i/>
+          <w:iCs/>
+        </w:rPr>
+        <w:t>elephant</w:t>
+      </w:r>
+      <w:proofErr w:type="spellEnd"/>
+      <w:r>
+        <w:rPr>
+          <w:i/>
+          <w:iCs/>
+        </w:rPr>
+        <w:t xml:space="preserve"> </w:t>
       </w:r>
       <w:r>
         <w:t>alebo</w:t>
@@ -799,8 +1289,17 @@
           <w:i/>
           <w:iCs/>
         </w:rPr>
-        <w:t xml:space="preserve"> shark</w:t>
-      </w:r>
+        <w:t xml:space="preserve"> </w:t>
+      </w:r>
+      <w:proofErr w:type="spellStart"/>
+      <w:r>
+        <w:rPr>
+          <w:i/>
+          <w:iCs/>
+        </w:rPr>
+        <w:t>shark</w:t>
+      </w:r>
+      <w:proofErr w:type="spellEnd"/>
       <w:r>
         <w:t xml:space="preserve">. Ak by sme brali druhy ako jedno zviera, tak v týchto prípadoch by sme sa tiež dostali nad 50 správnych predpovedí. </w:t>
       </w:r>
@@ -814,13 +1313,31 @@
       <w:r>
         <w:t xml:space="preserve">Na druhú stranu, pri niektorých zvieratách sa model výrazne mýlil. Uvediem len tie prípady, v ktorých sa v troch najčastejších predpovediach nevyskytuje ani raz správna predpoveď. Sú to </w:t>
       </w:r>
-      <w:r>
-        <w:rPr>
-          <w:i/>
-          <w:iCs/>
-        </w:rPr>
-        <w:t>bat cow</w:t>
-      </w:r>
+      <w:proofErr w:type="spellStart"/>
+      <w:r>
+        <w:rPr>
+          <w:i/>
+          <w:iCs/>
+        </w:rPr>
+        <w:t>bat</w:t>
+      </w:r>
+      <w:proofErr w:type="spellEnd"/>
+      <w:r>
+        <w:rPr>
+          <w:i/>
+          <w:iCs/>
+        </w:rPr>
+        <w:t xml:space="preserve"> </w:t>
+      </w:r>
+      <w:proofErr w:type="spellStart"/>
+      <w:r>
+        <w:rPr>
+          <w:i/>
+          <w:iCs/>
+        </w:rPr>
+        <w:t>cow</w:t>
+      </w:r>
+      <w:proofErr w:type="spellEnd"/>
       <w:r>
         <w:rPr>
           <w:i/>
@@ -833,8 +1350,241 @@
           <w:i/>
           <w:iCs/>
         </w:rPr>
-        <w:t xml:space="preserve"> donkey, goat, mosquito, mouse, octopus, okapi, oyster, pigeon, possum, raccoon, rat, rhinoceros, seahorse, squid, woodpecker</w:t>
-      </w:r>
+        <w:t xml:space="preserve"> </w:t>
+      </w:r>
+      <w:proofErr w:type="spellStart"/>
+      <w:r>
+        <w:rPr>
+          <w:i/>
+          <w:iCs/>
+        </w:rPr>
+        <w:t>donkey</w:t>
+      </w:r>
+      <w:proofErr w:type="spellEnd"/>
+      <w:r>
+        <w:rPr>
+          <w:i/>
+          <w:iCs/>
+        </w:rPr>
+        <w:t xml:space="preserve">, </w:t>
+      </w:r>
+      <w:proofErr w:type="spellStart"/>
+      <w:r>
+        <w:rPr>
+          <w:i/>
+          <w:iCs/>
+        </w:rPr>
+        <w:t>goat</w:t>
+      </w:r>
+      <w:proofErr w:type="spellEnd"/>
+      <w:r>
+        <w:rPr>
+          <w:i/>
+          <w:iCs/>
+        </w:rPr>
+        <w:t xml:space="preserve">, </w:t>
+      </w:r>
+      <w:proofErr w:type="spellStart"/>
+      <w:r>
+        <w:rPr>
+          <w:i/>
+          <w:iCs/>
+        </w:rPr>
+        <w:t>mosquito</w:t>
+      </w:r>
+      <w:proofErr w:type="spellEnd"/>
+      <w:r>
+        <w:rPr>
+          <w:i/>
+          <w:iCs/>
+        </w:rPr>
+        <w:t xml:space="preserve">, </w:t>
+      </w:r>
+      <w:proofErr w:type="spellStart"/>
+      <w:r>
+        <w:rPr>
+          <w:i/>
+          <w:iCs/>
+        </w:rPr>
+        <w:t>mouse</w:t>
+      </w:r>
+      <w:proofErr w:type="spellEnd"/>
+      <w:r>
+        <w:rPr>
+          <w:i/>
+          <w:iCs/>
+        </w:rPr>
+        <w:t xml:space="preserve">, </w:t>
+      </w:r>
+      <w:proofErr w:type="spellStart"/>
+      <w:r>
+        <w:rPr>
+          <w:i/>
+          <w:iCs/>
+        </w:rPr>
+        <w:t>octopus</w:t>
+      </w:r>
+      <w:proofErr w:type="spellEnd"/>
+      <w:r>
+        <w:rPr>
+          <w:i/>
+          <w:iCs/>
+        </w:rPr>
+        <w:t xml:space="preserve">, </w:t>
+      </w:r>
+      <w:proofErr w:type="spellStart"/>
+      <w:r>
+        <w:rPr>
+          <w:i/>
+          <w:iCs/>
+        </w:rPr>
+        <w:t>okapi</w:t>
+      </w:r>
+      <w:proofErr w:type="spellEnd"/>
+      <w:r>
+        <w:rPr>
+          <w:i/>
+          <w:iCs/>
+        </w:rPr>
+        <w:t xml:space="preserve">, </w:t>
+      </w:r>
+      <w:proofErr w:type="spellStart"/>
+      <w:r>
+        <w:rPr>
+          <w:i/>
+          <w:iCs/>
+        </w:rPr>
+        <w:t>oyster</w:t>
+      </w:r>
+      <w:proofErr w:type="spellEnd"/>
+      <w:r>
+        <w:rPr>
+          <w:i/>
+          <w:iCs/>
+        </w:rPr>
+        <w:t xml:space="preserve">, </w:t>
+      </w:r>
+      <w:proofErr w:type="spellStart"/>
+      <w:r>
+        <w:rPr>
+          <w:i/>
+          <w:iCs/>
+        </w:rPr>
+        <w:t>pigeon</w:t>
+      </w:r>
+      <w:proofErr w:type="spellEnd"/>
+      <w:r>
+        <w:rPr>
+          <w:i/>
+          <w:iCs/>
+        </w:rPr>
+        <w:t xml:space="preserve">, </w:t>
+      </w:r>
+      <w:proofErr w:type="spellStart"/>
+      <w:r>
+        <w:rPr>
+          <w:i/>
+          <w:iCs/>
+        </w:rPr>
+        <w:t>possum</w:t>
+      </w:r>
+      <w:proofErr w:type="spellEnd"/>
+      <w:r>
+        <w:rPr>
+          <w:i/>
+          <w:iCs/>
+        </w:rPr>
+        <w:t xml:space="preserve">, </w:t>
+      </w:r>
+      <w:proofErr w:type="spellStart"/>
+      <w:r>
+        <w:rPr>
+          <w:i/>
+          <w:iCs/>
+        </w:rPr>
+        <w:t>raccoon</w:t>
+      </w:r>
+      <w:proofErr w:type="spellEnd"/>
+      <w:r>
+        <w:rPr>
+          <w:i/>
+          <w:iCs/>
+        </w:rPr>
+        <w:t xml:space="preserve">, </w:t>
+      </w:r>
+      <w:proofErr w:type="spellStart"/>
+      <w:r>
+        <w:rPr>
+          <w:i/>
+          <w:iCs/>
+        </w:rPr>
+        <w:t>rat</w:t>
+      </w:r>
+      <w:proofErr w:type="spellEnd"/>
+      <w:r>
+        <w:rPr>
+          <w:i/>
+          <w:iCs/>
+        </w:rPr>
+        <w:t xml:space="preserve">, </w:t>
+      </w:r>
+      <w:proofErr w:type="spellStart"/>
+      <w:r>
+        <w:rPr>
+          <w:i/>
+          <w:iCs/>
+        </w:rPr>
+        <w:t>rhinoceros</w:t>
+      </w:r>
+      <w:proofErr w:type="spellEnd"/>
+      <w:r>
+        <w:rPr>
+          <w:i/>
+          <w:iCs/>
+        </w:rPr>
+        <w:t xml:space="preserve">, </w:t>
+      </w:r>
+      <w:proofErr w:type="spellStart"/>
+      <w:r>
+        <w:rPr>
+          <w:i/>
+          <w:iCs/>
+        </w:rPr>
+        <w:t>seahorse</w:t>
+      </w:r>
+      <w:proofErr w:type="spellEnd"/>
+      <w:r>
+        <w:rPr>
+          <w:i/>
+          <w:iCs/>
+        </w:rPr>
+        <w:t xml:space="preserve">, </w:t>
+      </w:r>
+      <w:proofErr w:type="spellStart"/>
+      <w:r>
+        <w:rPr>
+          <w:i/>
+          <w:iCs/>
+        </w:rPr>
+        <w:t>squid</w:t>
+      </w:r>
+      <w:proofErr w:type="spellEnd"/>
+      <w:r>
+        <w:rPr>
+          <w:i/>
+          <w:iCs/>
+        </w:rPr>
+        <w:t xml:space="preserve">, </w:t>
+      </w:r>
+      <w:proofErr w:type="spellStart"/>
+      <w:r>
+        <w:rPr>
+          <w:i/>
+          <w:iCs/>
+        </w:rPr>
+        <w:t>woodpecker</w:t>
+      </w:r>
+      <w:proofErr w:type="spellEnd"/>
       <w:r>
         <w:rPr>
           <w:i/>
@@ -862,79 +1612,294 @@
       <w:r>
         <w:t xml:space="preserve">Medzi najviac podobné triedy podľa predpovedí patria </w:t>
       </w:r>
-      <w:r>
-        <w:rPr>
-          <w:i/>
-          <w:iCs/>
-        </w:rPr>
-        <w:t>antelope – deer</w:t>
-      </w:r>
-      <w:r>
-        <w:t xml:space="preserve"> (predpovede gazelle), </w:t>
-      </w:r>
-      <w:r>
-        <w:rPr>
-          <w:i/>
-          <w:iCs/>
-        </w:rPr>
-        <w:t>starfish – octoupus</w:t>
-      </w:r>
-      <w:r>
-        <w:t xml:space="preserve"> (predpovede starfish), </w:t>
-      </w:r>
-      <w:r>
-        <w:rPr>
-          <w:i/>
-          <w:iCs/>
-        </w:rPr>
-        <w:t>badger – possum</w:t>
-      </w:r>
-      <w:r>
-        <w:t xml:space="preserve"> (predpovede badger), </w:t>
-      </w:r>
-      <w:r>
-        <w:rPr>
-          <w:i/>
-          <w:iCs/>
-        </w:rPr>
-        <w:t>dolphin – whale</w:t>
-      </w:r>
-      <w:r>
-        <w:t xml:space="preserve"> (predpovede gray whale a killer whale), </w:t>
-      </w:r>
-      <w:r>
-        <w:rPr>
-          <w:i/>
-          <w:iCs/>
-        </w:rPr>
-        <w:t>cow – ox</w:t>
-      </w:r>
-      <w:r>
-        <w:t xml:space="preserve"> (predpovede ox). V niektorých prípadoch sú podobnosti </w:t>
+      <w:proofErr w:type="spellStart"/>
+      <w:r>
+        <w:rPr>
+          <w:i/>
+          <w:iCs/>
+        </w:rPr>
+        <w:t>antelope</w:t>
+      </w:r>
+      <w:proofErr w:type="spellEnd"/>
+      <w:r>
+        <w:rPr>
+          <w:i/>
+          <w:iCs/>
+        </w:rPr>
+        <w:t xml:space="preserve"> – </w:t>
+      </w:r>
+      <w:proofErr w:type="spellStart"/>
+      <w:r>
+        <w:rPr>
+          <w:i/>
+          <w:iCs/>
+        </w:rPr>
+        <w:t>deer</w:t>
+      </w:r>
+      <w:proofErr w:type="spellEnd"/>
+      <w:r>
+        <w:t xml:space="preserve"> (predpovede </w:t>
+      </w:r>
+      <w:proofErr w:type="spellStart"/>
+      <w:r>
+        <w:t>gazelle</w:t>
+      </w:r>
+      <w:proofErr w:type="spellEnd"/>
+      <w:r>
+        <w:t xml:space="preserve">), </w:t>
+      </w:r>
+      <w:proofErr w:type="spellStart"/>
+      <w:r>
+        <w:rPr>
+          <w:i/>
+          <w:iCs/>
+        </w:rPr>
+        <w:t>starfish</w:t>
+      </w:r>
+      <w:proofErr w:type="spellEnd"/>
+      <w:r>
+        <w:rPr>
+          <w:i/>
+          <w:iCs/>
+        </w:rPr>
+        <w:t xml:space="preserve"> – </w:t>
+      </w:r>
+      <w:proofErr w:type="spellStart"/>
+      <w:r>
+        <w:rPr>
+          <w:i/>
+          <w:iCs/>
+        </w:rPr>
+        <w:t>octoupus</w:t>
+      </w:r>
+      <w:proofErr w:type="spellEnd"/>
+      <w:r>
+        <w:t xml:space="preserve"> (predpovede </w:t>
+      </w:r>
+      <w:proofErr w:type="spellStart"/>
+      <w:r>
+        <w:t>starfish</w:t>
+      </w:r>
+      <w:proofErr w:type="spellEnd"/>
+      <w:r>
+        <w:t xml:space="preserve">), </w:t>
+      </w:r>
+      <w:proofErr w:type="spellStart"/>
+      <w:r>
+        <w:rPr>
+          <w:i/>
+          <w:iCs/>
+        </w:rPr>
+        <w:t>badger</w:t>
+      </w:r>
+      <w:proofErr w:type="spellEnd"/>
+      <w:r>
+        <w:rPr>
+          <w:i/>
+          <w:iCs/>
+        </w:rPr>
+        <w:t xml:space="preserve"> – </w:t>
+      </w:r>
+      <w:proofErr w:type="spellStart"/>
+      <w:r>
+        <w:rPr>
+          <w:i/>
+          <w:iCs/>
+        </w:rPr>
+        <w:t>possum</w:t>
+      </w:r>
+      <w:proofErr w:type="spellEnd"/>
+      <w:r>
+        <w:t xml:space="preserve"> (predpovede </w:t>
+      </w:r>
+      <w:proofErr w:type="spellStart"/>
+      <w:r>
+        <w:t>badger</w:t>
+      </w:r>
+      <w:proofErr w:type="spellEnd"/>
+      <w:r>
+        <w:t xml:space="preserve">), </w:t>
+      </w:r>
+      <w:proofErr w:type="spellStart"/>
+      <w:r>
+        <w:rPr>
+          <w:i/>
+          <w:iCs/>
+        </w:rPr>
+        <w:t>dolphin</w:t>
+      </w:r>
+      <w:proofErr w:type="spellEnd"/>
+      <w:r>
+        <w:rPr>
+          <w:i/>
+          <w:iCs/>
+        </w:rPr>
+        <w:t xml:space="preserve"> – </w:t>
+      </w:r>
+      <w:proofErr w:type="spellStart"/>
+      <w:r>
+        <w:rPr>
+          <w:i/>
+          <w:iCs/>
+        </w:rPr>
+        <w:t>whale</w:t>
+      </w:r>
+      <w:proofErr w:type="spellEnd"/>
+      <w:r>
+        <w:t xml:space="preserve"> (predpovede gray </w:t>
+      </w:r>
+      <w:proofErr w:type="spellStart"/>
+      <w:r>
+        <w:t>whale</w:t>
+      </w:r>
+      <w:proofErr w:type="spellEnd"/>
+      <w:r>
+        <w:t xml:space="preserve"> a </w:t>
+      </w:r>
+      <w:proofErr w:type="spellStart"/>
+      <w:r>
+        <w:t>killer</w:t>
+      </w:r>
+      <w:proofErr w:type="spellEnd"/>
+      <w:r>
+        <w:t xml:space="preserve"> </w:t>
+      </w:r>
+      <w:proofErr w:type="spellStart"/>
+      <w:r>
+        <w:t>whale</w:t>
+      </w:r>
+      <w:proofErr w:type="spellEnd"/>
+      <w:r>
+        <w:t xml:space="preserve">), </w:t>
+      </w:r>
+      <w:proofErr w:type="spellStart"/>
+      <w:r>
+        <w:rPr>
+          <w:i/>
+          <w:iCs/>
+        </w:rPr>
+        <w:t>cow</w:t>
+      </w:r>
+      <w:proofErr w:type="spellEnd"/>
+      <w:r>
+        <w:rPr>
+          <w:i/>
+          <w:iCs/>
+        </w:rPr>
+        <w:t xml:space="preserve"> – </w:t>
+      </w:r>
+      <w:proofErr w:type="spellStart"/>
+      <w:r>
+        <w:rPr>
+          <w:i/>
+          <w:iCs/>
+        </w:rPr>
+        <w:t>ox</w:t>
+      </w:r>
+      <w:proofErr w:type="spellEnd"/>
+      <w:r>
+        <w:t xml:space="preserve"> (predpovede </w:t>
+      </w:r>
+      <w:proofErr w:type="spellStart"/>
+      <w:r>
+        <w:t>ox</w:t>
+      </w:r>
+      <w:proofErr w:type="spellEnd"/>
+      <w:r>
+        <w:t xml:space="preserve">). V niektorých prípadoch sú podobnosti </w:t>
       </w:r>
       <w:r>
         <w:t>zjavné (</w:t>
       </w:r>
-      <w:r>
-        <w:rPr>
-          <w:i/>
-          <w:iCs/>
-        </w:rPr>
-        <w:t>antelope – deer, badger – possum</w:t>
-      </w:r>
+      <w:proofErr w:type="spellStart"/>
+      <w:r>
+        <w:rPr>
+          <w:i/>
+          <w:iCs/>
+        </w:rPr>
+        <w:t>antelope</w:t>
+      </w:r>
+      <w:proofErr w:type="spellEnd"/>
+      <w:r>
+        <w:rPr>
+          <w:i/>
+          <w:iCs/>
+        </w:rPr>
+        <w:t xml:space="preserve"> – </w:t>
+      </w:r>
+      <w:proofErr w:type="spellStart"/>
+      <w:r>
+        <w:rPr>
+          <w:i/>
+          <w:iCs/>
+        </w:rPr>
+        <w:t>deer</w:t>
+      </w:r>
+      <w:proofErr w:type="spellEnd"/>
+      <w:r>
+        <w:rPr>
+          <w:i/>
+          <w:iCs/>
+        </w:rPr>
+        <w:t xml:space="preserve">, </w:t>
+      </w:r>
+      <w:proofErr w:type="spellStart"/>
+      <w:r>
+        <w:rPr>
+          <w:i/>
+          <w:iCs/>
+        </w:rPr>
+        <w:t>badger</w:t>
+      </w:r>
+      <w:proofErr w:type="spellEnd"/>
+      <w:r>
+        <w:rPr>
+          <w:i/>
+          <w:iCs/>
+        </w:rPr>
+        <w:t xml:space="preserve"> – </w:t>
+      </w:r>
+      <w:proofErr w:type="spellStart"/>
+      <w:r>
+        <w:rPr>
+          <w:i/>
+          <w:iCs/>
+        </w:rPr>
+        <w:t>possum</w:t>
+      </w:r>
+      <w:proofErr w:type="spellEnd"/>
       <w:r>
         <w:t>). V iných prípadoch je to ale najmä preto, lebo jedna z tých tried nie je na modeli natrénovaná a nemá svoju vlastnú triedu. Model ju teda priradil do inej triedy na základe nejakých znakov (</w:t>
       </w:r>
-      <w:r>
-        <w:rPr>
-          <w:i/>
-          <w:iCs/>
-        </w:rPr>
-        <w:t>starfish – octopus</w:t>
-      </w:r>
+      <w:proofErr w:type="spellStart"/>
+      <w:r>
+        <w:rPr>
+          <w:i/>
+          <w:iCs/>
+        </w:rPr>
+        <w:t>starfish</w:t>
+      </w:r>
+      <w:proofErr w:type="spellEnd"/>
+      <w:r>
+        <w:rPr>
+          <w:i/>
+          <w:iCs/>
+        </w:rPr>
+        <w:t xml:space="preserve"> – </w:t>
+      </w:r>
+      <w:proofErr w:type="spellStart"/>
+      <w:r>
+        <w:rPr>
+          <w:i/>
+          <w:iCs/>
+        </w:rPr>
+        <w:t>octopus</w:t>
+      </w:r>
+      <w:proofErr w:type="spellEnd"/>
       <w:r>
         <w:t xml:space="preserve"> sú vodné zvieratá, </w:t>
       </w:r>
+      <w:proofErr w:type="spellStart"/>
       <w:r>
         <w:rPr>
           <w:i/>
@@ -942,9 +1907,11 @@
         </w:rPr>
         <w:t>cow</w:t>
       </w:r>
+      <w:proofErr w:type="spellEnd"/>
       <w:r>
         <w:t xml:space="preserve"> nemá vlastnú triedu a najviac sa podobá z modelu práve na </w:t>
       </w:r>
+      <w:proofErr w:type="spellStart"/>
       <w:r>
         <w:rPr>
           <w:i/>
@@ -952,6 +1919,7 @@
         </w:rPr>
         <w:t>ox</w:t>
       </w:r>
+      <w:proofErr w:type="spellEnd"/>
       <w:r>
         <w:t xml:space="preserve">). </w:t>
       </w:r>
@@ -971,21 +1939,111 @@
     </w:p>
     <w:p>
       <w:r>
-        <w:t xml:space="preserve">V tejto časti vytvárame a trénujeme konvolučnú neurónovú sieť na klasifikáciu zvierat. </w:t>
-      </w:r>
-    </w:p>
-    <w:p>
-      <w:r>
-        <w:t xml:space="preserve">Na vytvorenie trénovacej, validačnej aj testovacej množiny použijeme funkciu </w:t>
-      </w:r>
+        <w:t xml:space="preserve">V tejto časti vytvárame a trénujeme </w:t>
+      </w:r>
+      <w:proofErr w:type="spellStart"/>
+      <w:r>
+        <w:t>konvolučnú</w:t>
+      </w:r>
+      <w:proofErr w:type="spellEnd"/>
+      <w:r>
+        <w:t xml:space="preserve"> neurónovú sieť na klasifikáciu zvierat. </w:t>
+      </w:r>
+    </w:p>
+    <w:p>
+      <w:r>
+        <w:t xml:space="preserve">Na vytvorenie </w:t>
+      </w:r>
+      <w:proofErr w:type="spellStart"/>
+      <w:r>
+        <w:t>trénovacej</w:t>
+      </w:r>
+      <w:proofErr w:type="spellEnd"/>
+      <w:r>
+        <w:t xml:space="preserve">, validačnej aj testovacej množiny použijeme funkciu </w:t>
+      </w:r>
+      <w:proofErr w:type="spellStart"/>
       <w:r>
         <w:t>image_dataset_from_directory</w:t>
       </w:r>
-      <w:r>
-        <w:t>() z knižnice Keras. Validačné dáta vytvoríme z trénovacej množiny v pomere 1:9. Veľkosti obrázkov nastavíme na 180x180 pixelov a batch size na 32. Trénovacie dáta zamiešame.</w:t>
-      </w:r>
-      <w:r>
-        <w:t xml:space="preserve"> Vystupné triedy budú vo forme Categorical, teda budú mať tvar ako po One – hot encodingu.</w:t>
+      <w:proofErr w:type="spellEnd"/>
+      <w:r>
+        <w:t xml:space="preserve">() z knižnice </w:t>
+      </w:r>
+      <w:proofErr w:type="spellStart"/>
+      <w:r>
+        <w:t>Keras</w:t>
+      </w:r>
+      <w:proofErr w:type="spellEnd"/>
+      <w:r>
+        <w:t>. Validačné dáta vytvoríme z </w:t>
+      </w:r>
+      <w:proofErr w:type="spellStart"/>
+      <w:r>
+        <w:t>trénovacej</w:t>
+      </w:r>
+      <w:proofErr w:type="spellEnd"/>
+      <w:r>
+        <w:t xml:space="preserve"> množiny v pomere 1:9. Veľkosti obrázkov nastavíme na 180x180 pixelov a </w:t>
+      </w:r>
+      <w:proofErr w:type="spellStart"/>
+      <w:r>
+        <w:t>batch</w:t>
+      </w:r>
+      <w:proofErr w:type="spellEnd"/>
+      <w:r>
+        <w:t xml:space="preserve"> </w:t>
+      </w:r>
+      <w:proofErr w:type="spellStart"/>
+      <w:r>
+        <w:t>size</w:t>
+      </w:r>
+      <w:proofErr w:type="spellEnd"/>
+      <w:r>
+        <w:t xml:space="preserve"> na 32. </w:t>
+      </w:r>
+      <w:proofErr w:type="spellStart"/>
+      <w:r>
+        <w:t>Trénovacie</w:t>
+      </w:r>
+      <w:proofErr w:type="spellEnd"/>
+      <w:r>
+        <w:t xml:space="preserve"> dáta zamiešame.</w:t>
+      </w:r>
+      <w:r>
+        <w:t xml:space="preserve"> </w:t>
+      </w:r>
+      <w:proofErr w:type="spellStart"/>
+      <w:r>
+        <w:t>Vystupné</w:t>
+      </w:r>
+      <w:proofErr w:type="spellEnd"/>
+      <w:r>
+        <w:t xml:space="preserve"> triedy budú vo forme </w:t>
+      </w:r>
+      <w:proofErr w:type="spellStart"/>
+      <w:r>
+        <w:t>Categorical</w:t>
+      </w:r>
+      <w:proofErr w:type="spellEnd"/>
+      <w:r>
+        <w:t xml:space="preserve">, teda budú mať tvar ako po </w:t>
+      </w:r>
+      <w:proofErr w:type="spellStart"/>
+      <w:r>
+        <w:t>One</w:t>
+      </w:r>
+      <w:proofErr w:type="spellEnd"/>
+      <w:r>
+        <w:t xml:space="preserve"> – hot </w:t>
+      </w:r>
+      <w:proofErr w:type="spellStart"/>
+      <w:r>
+        <w:t>encodingu</w:t>
+      </w:r>
+      <w:proofErr w:type="spellEnd"/>
+      <w:r>
+        <w:t>.</w:t>
       </w:r>
       <w:r>
         <w:t xml:space="preserve"> Ako samotné obrázky použijeme tie dodané so zadaním, pričom vo funkcii sa využíva to, že sú uložené do priečinkov. </w:t>
@@ -1046,23 +2104,103 @@
     </w:p>
     <w:p>
       <w:r>
-        <w:t xml:space="preserve">Následne si vytvoríme konvolučnú neurónovú sieť. Bude obsahovať 2 konvolučné vrstvy, čo znamená 2 vrstvy Conv2D + MaxPooling2D. </w:t>
-      </w:r>
-    </w:p>
-    <w:p>
-      <w:r>
-        <w:t>Ešte pred prvou konvolučnou vrstvou normalizujeme vstupy do siete použitím preprocesnej vrstvy Rescaling. Samotné množiny teda upravovať normalizáciou nebudeme.</w:t>
-      </w:r>
-    </w:p>
-    <w:p>
-      <w:r>
-        <w:t xml:space="preserve">V prvej vrstve som zvolil počet filtrov 16 a kernelovú dimenziu 3x3. V druhej vrstve zase 32 filtrov, kernelová dimenzia ostala rovnaká. Aktivačná funkcia bude v oboch vrstvách relu. Maximálnu veľkosť poolingu som v oboch vrstvách zvolil 3x3. </w:t>
+        <w:t xml:space="preserve">Následne si vytvoríme </w:t>
+      </w:r>
+      <w:proofErr w:type="spellStart"/>
+      <w:r>
+        <w:t>konvolučnú</w:t>
+      </w:r>
+      <w:proofErr w:type="spellEnd"/>
+      <w:r>
+        <w:t xml:space="preserve"> neurónovú sieť. Bude obsahovať 2 </w:t>
+      </w:r>
+      <w:proofErr w:type="spellStart"/>
+      <w:r>
+        <w:t>konvolučné</w:t>
+      </w:r>
+      <w:proofErr w:type="spellEnd"/>
+      <w:r>
+        <w:t xml:space="preserve"> vrstvy, čo znamená 2 vrstvy Conv2D + MaxPooling2D. </w:t>
+      </w:r>
+    </w:p>
+    <w:p>
+      <w:r>
+        <w:t xml:space="preserve">Ešte pred prvou </w:t>
+      </w:r>
+      <w:proofErr w:type="spellStart"/>
+      <w:r>
+        <w:t>konvolučnou</w:t>
+      </w:r>
+      <w:proofErr w:type="spellEnd"/>
+      <w:r>
+        <w:t xml:space="preserve"> vrstvou normalizujeme vstupy do siete použitím </w:t>
+      </w:r>
+      <w:proofErr w:type="spellStart"/>
+      <w:r>
+        <w:t>preprocesnej</w:t>
+      </w:r>
+      <w:proofErr w:type="spellEnd"/>
+      <w:r>
+        <w:t xml:space="preserve"> vrstvy </w:t>
+      </w:r>
+      <w:proofErr w:type="spellStart"/>
+      <w:r>
+        <w:t>Rescaling</w:t>
+      </w:r>
+      <w:proofErr w:type="spellEnd"/>
+      <w:r>
+        <w:t>. Samotné množiny teda upravovať normalizáciou nebudeme.</w:t>
+      </w:r>
+    </w:p>
+    <w:p>
+      <w:r>
+        <w:t>V prvej vrstve som zvolil počet filtrov 16 a </w:t>
+      </w:r>
+      <w:proofErr w:type="spellStart"/>
+      <w:r>
+        <w:t>kernelovú</w:t>
+      </w:r>
+      <w:proofErr w:type="spellEnd"/>
+      <w:r>
+        <w:t xml:space="preserve"> dimenziu 3x3. V druhej vrstve zase 32 filtrov, </w:t>
+      </w:r>
+      <w:proofErr w:type="spellStart"/>
+      <w:r>
+        <w:t>kernelová</w:t>
+      </w:r>
+      <w:proofErr w:type="spellEnd"/>
+      <w:r>
+        <w:t xml:space="preserve"> dimenzia ostala rovnaká. Aktivačná funkcia bude v oboch vrstvách </w:t>
+      </w:r>
+      <w:proofErr w:type="spellStart"/>
+      <w:r>
+        <w:t>relu</w:t>
+      </w:r>
+      <w:proofErr w:type="spellEnd"/>
+      <w:r>
+        <w:t xml:space="preserve">. Maximálnu veľkosť </w:t>
+      </w:r>
+      <w:proofErr w:type="spellStart"/>
+      <w:r>
+        <w:t>poolingu</w:t>
+      </w:r>
+      <w:proofErr w:type="spellEnd"/>
+      <w:r>
+        <w:t xml:space="preserve"> som v oboch vrstvách zvolil 3x3. </w:t>
       </w:r>
     </w:p>
     <w:p>
       <w:r>
         <w:lastRenderedPageBreak/>
-        <w:t xml:space="preserve">Nasleduje vrstva Flatten, ktorá </w:t>
+        <w:t xml:space="preserve">Nasleduje vrstva </w:t>
+      </w:r>
+      <w:proofErr w:type="spellStart"/>
+      <w:r>
+        <w:t>Flatten</w:t>
+      </w:r>
+      <w:proofErr w:type="spellEnd"/>
+      <w:r>
+        <w:t xml:space="preserve">, ktorá </w:t>
       </w:r>
       <w:r>
         <w:t xml:space="preserve">predchádza plne prepojeným vrstvám. </w:t>
@@ -1070,28 +2208,124 @@
     </w:p>
     <w:p>
       <w:r>
-        <w:t xml:space="preserve">Plne prepojené vrstvy sú tvorené vrstvami typu Dense, pričom ich počet a aj počet neurónov v každej z nich už bude závisieť od konkrétnej realizácie siete. Budú tú uvedené rôzne konfigurácie. Avšak každá skrytá vrstva má aktivačnú funkciu relu a posledná, výstupná má aktivačnú funkciu softmax s počtom neurónov 90 (toľko máme rôznych druhov zvierat, resp. tried). </w:t>
-      </w:r>
-    </w:p>
-    <w:p>
-      <w:r>
-        <w:t>Ako k</w:t>
-      </w:r>
-      <w:r>
-        <w:t>riteriálna funkcia je použitá categorical_crossentropy. Je to kvôli tomu, že sa jedná o viactriednu klasifikáciu</w:t>
-      </w:r>
-      <w:r>
-        <w:t xml:space="preserve"> a výstupom teda bude one – hot vector s predikciami. Solver bude Adam a metriku budeme sledovať úspešnosť. </w:t>
-      </w:r>
-    </w:p>
-    <w:p>
-      <w:r>
-        <w:t>Do modelu zahrnieme tiež early_stopping, ktorý bude monitorovať loss na validačnej množine a ak sa nebude znižovať po 3 za sebou idúcich epochách, tak sa trénovanie zastaví.</w:t>
-      </w:r>
-    </w:p>
-    <w:p>
-      <w:r>
-        <w:t>No natrénovaní modelu si zobrazíme grafy priebehov trénovania na trénovacej aj validačnej množine. Pre trénovaciu a testovaciu množinu si zobrazíme aj konfúzn</w:t>
+        <w:t xml:space="preserve">Plne prepojené vrstvy sú tvorené vrstvami typu </w:t>
+      </w:r>
+      <w:proofErr w:type="spellStart"/>
+      <w:r>
+        <w:t>Dense</w:t>
+      </w:r>
+      <w:proofErr w:type="spellEnd"/>
+      <w:r>
+        <w:t xml:space="preserve">, pričom ich počet a aj počet neurónov v každej z nich už bude závisieť od konkrétnej realizácie siete. Budú tú uvedené rôzne konfigurácie. Avšak každá skrytá vrstva má aktivačnú funkciu </w:t>
+      </w:r>
+      <w:proofErr w:type="spellStart"/>
+      <w:r>
+        <w:t>relu</w:t>
+      </w:r>
+      <w:proofErr w:type="spellEnd"/>
+      <w:r>
+        <w:t xml:space="preserve"> a posledná, výstupná má aktivačnú funkciu </w:t>
+      </w:r>
+      <w:proofErr w:type="spellStart"/>
+      <w:r>
+        <w:t>softmax</w:t>
+      </w:r>
+      <w:proofErr w:type="spellEnd"/>
+      <w:r>
+        <w:t xml:space="preserve"> s počtom neurónov 90 (toľko máme rôznych druhov zvierat, resp. tried). </w:t>
+      </w:r>
+    </w:p>
+    <w:p>
+      <w:r>
+        <w:t xml:space="preserve">Ako </w:t>
+      </w:r>
+      <w:proofErr w:type="spellStart"/>
+      <w:r>
+        <w:t>k</w:t>
+      </w:r>
+      <w:r>
+        <w:t>riteriálna</w:t>
+      </w:r>
+      <w:proofErr w:type="spellEnd"/>
+      <w:r>
+        <w:t xml:space="preserve"> funkcia je použitá </w:t>
+      </w:r>
+      <w:proofErr w:type="spellStart"/>
+      <w:r>
+        <w:t>categorical_crossentropy</w:t>
+      </w:r>
+      <w:proofErr w:type="spellEnd"/>
+      <w:r>
+        <w:t>. Je to kvôli tomu, že sa jedná o viactriednu klasifikáciu</w:t>
+      </w:r>
+      <w:r>
+        <w:t xml:space="preserve"> a výstupom teda bude </w:t>
+      </w:r>
+      <w:proofErr w:type="spellStart"/>
+      <w:r>
+        <w:t>one</w:t>
+      </w:r>
+      <w:proofErr w:type="spellEnd"/>
+      <w:r>
+        <w:t xml:space="preserve"> – hot </w:t>
+      </w:r>
+      <w:proofErr w:type="spellStart"/>
+      <w:r>
+        <w:t>vector</w:t>
+      </w:r>
+      <w:proofErr w:type="spellEnd"/>
+      <w:r>
+        <w:t xml:space="preserve"> s predikciami. </w:t>
+      </w:r>
+      <w:proofErr w:type="spellStart"/>
+      <w:r>
+        <w:t>Solver</w:t>
+      </w:r>
+      <w:proofErr w:type="spellEnd"/>
+      <w:r>
+        <w:t xml:space="preserve"> bude Adam a metriku budeme sledovať úspešnosť. </w:t>
+      </w:r>
+    </w:p>
+    <w:p>
+      <w:r>
+        <w:t xml:space="preserve">Do modelu zahrnieme tiež </w:t>
+      </w:r>
+      <w:proofErr w:type="spellStart"/>
+      <w:r>
+        <w:t>early_stopping</w:t>
+      </w:r>
+      <w:proofErr w:type="spellEnd"/>
+      <w:r>
+        <w:t xml:space="preserve">, ktorý bude monitorovať </w:t>
+      </w:r>
+      <w:proofErr w:type="spellStart"/>
+      <w:r>
+        <w:t>loss</w:t>
+      </w:r>
+      <w:proofErr w:type="spellEnd"/>
+      <w:r>
+        <w:t xml:space="preserve"> na validačnej množine a ak sa nebude znižovať po 3 za sebou idúcich epochách, tak sa trénovanie zastaví.</w:t>
+      </w:r>
+    </w:p>
+    <w:p>
+      <w:r>
+        <w:t xml:space="preserve">No natrénovaní modelu si zobrazíme grafy priebehov trénovania na </w:t>
+      </w:r>
+      <w:proofErr w:type="spellStart"/>
+      <w:r>
+        <w:t>trénovacej</w:t>
+      </w:r>
+      <w:proofErr w:type="spellEnd"/>
+      <w:r>
+        <w:t xml:space="preserve"> aj validačnej množine. Pre </w:t>
+      </w:r>
+      <w:proofErr w:type="spellStart"/>
+      <w:r>
+        <w:t>trénovaciu</w:t>
+      </w:r>
+      <w:proofErr w:type="spellEnd"/>
+      <w:r>
+        <w:t xml:space="preserve"> a testovaciu množinu si zobrazíme aj konfúzn</w:t>
       </w:r>
       <w:r>
         <w:t>e</w:t>
@@ -1158,6 +2392,7 @@
                 <w:szCs w:val="18"/>
               </w:rPr>
             </w:pPr>
+            <w:proofErr w:type="spellStart"/>
             <w:r>
               <w:rPr>
                 <w:sz w:val="18"/>
@@ -1165,6 +2400,7 @@
               </w:rPr>
               <w:t>Augmentácia</w:t>
             </w:r>
+            <w:proofErr w:type="spellEnd"/>
           </w:p>
         </w:tc>
         <w:tc>
@@ -1234,6 +2470,7 @@
                 <w:szCs w:val="18"/>
               </w:rPr>
             </w:pPr>
+            <w:proofErr w:type="spellStart"/>
             <w:r>
               <w:rPr>
                 <w:sz w:val="18"/>
@@ -1241,6 +2478,7 @@
               </w:rPr>
               <w:t>Dropout</w:t>
             </w:r>
+            <w:proofErr w:type="spellEnd"/>
           </w:p>
         </w:tc>
         <w:tc>
@@ -1297,7 +2535,23 @@
                 <w:sz w:val="18"/>
                 <w:szCs w:val="18"/>
               </w:rPr>
-              <w:t>Úspešnosť na trénovacej množine</w:t>
+              <w:t xml:space="preserve">Úspešnosť na </w:t>
+            </w:r>
+            <w:proofErr w:type="spellStart"/>
+            <w:r>
+              <w:rPr>
+                <w:sz w:val="18"/>
+                <w:szCs w:val="18"/>
+              </w:rPr>
+              <w:t>trénovacej</w:t>
+            </w:r>
+            <w:proofErr w:type="spellEnd"/>
+            <w:r>
+              <w:rPr>
+                <w:sz w:val="18"/>
+                <w:szCs w:val="18"/>
+              </w:rPr>
+              <w:t xml:space="preserve"> množine</w:t>
             </w:r>
           </w:p>
         </w:tc>
@@ -1319,21 +2573,7 @@
                 <w:sz w:val="18"/>
                 <w:szCs w:val="18"/>
               </w:rPr>
-              <w:t>Úspešnosť na t</w:t>
-            </w:r>
-            <w:r>
-              <w:rPr>
-                <w:sz w:val="18"/>
-                <w:szCs w:val="18"/>
-              </w:rPr>
-              <w:t>esto</w:t>
-            </w:r>
-            <w:r>
-              <w:rPr>
-                <w:sz w:val="18"/>
-                <w:szCs w:val="18"/>
-              </w:rPr>
-              <w:t>vacej množine</w:t>
+              <w:t>Úspešnosť na testovacej množine</w:t>
             </w:r>
           </w:p>
         </w:tc>
@@ -1737,12 +2977,53 @@
                 <w:szCs w:val="20"/>
               </w:rPr>
             </w:pPr>
+            <w:proofErr w:type="spellStart"/>
             <w:r>
               <w:rPr>
                 <w:sz w:val="20"/>
                 <w:szCs w:val="20"/>
               </w:rPr>
-              <w:t>Horizontal flip, rotation (0.1)</w:t>
+              <w:t>Horizontal</w:t>
+            </w:r>
+            <w:proofErr w:type="spellEnd"/>
+            <w:r>
+              <w:rPr>
+                <w:sz w:val="20"/>
+                <w:szCs w:val="20"/>
+              </w:rPr>
+              <w:t xml:space="preserve"> </w:t>
+            </w:r>
+            <w:proofErr w:type="spellStart"/>
+            <w:r>
+              <w:rPr>
+                <w:sz w:val="20"/>
+                <w:szCs w:val="20"/>
+              </w:rPr>
+              <w:t>flip</w:t>
+            </w:r>
+            <w:proofErr w:type="spellEnd"/>
+            <w:r>
+              <w:rPr>
+                <w:sz w:val="20"/>
+                <w:szCs w:val="20"/>
+              </w:rPr>
+              <w:t xml:space="preserve">, </w:t>
+            </w:r>
+            <w:proofErr w:type="spellStart"/>
+            <w:r>
+              <w:rPr>
+                <w:sz w:val="20"/>
+                <w:szCs w:val="20"/>
+              </w:rPr>
+              <w:t>rotation</w:t>
+            </w:r>
+            <w:proofErr w:type="spellEnd"/>
+            <w:r>
+              <w:rPr>
+                <w:sz w:val="20"/>
+                <w:szCs w:val="20"/>
+              </w:rPr>
+              <w:t xml:space="preserve"> (0.1)</w:t>
             </w:r>
           </w:p>
         </w:tc>
@@ -1915,12 +3196,53 @@
                 <w:szCs w:val="20"/>
               </w:rPr>
             </w:pPr>
+            <w:proofErr w:type="spellStart"/>
             <w:r>
               <w:rPr>
                 <w:sz w:val="20"/>
                 <w:szCs w:val="20"/>
               </w:rPr>
-              <w:t>Horizontal flip, rotation (0.1)</w:t>
+              <w:t>Horizontal</w:t>
+            </w:r>
+            <w:proofErr w:type="spellEnd"/>
+            <w:r>
+              <w:rPr>
+                <w:sz w:val="20"/>
+                <w:szCs w:val="20"/>
+              </w:rPr>
+              <w:t xml:space="preserve"> </w:t>
+            </w:r>
+            <w:proofErr w:type="spellStart"/>
+            <w:r>
+              <w:rPr>
+                <w:sz w:val="20"/>
+                <w:szCs w:val="20"/>
+              </w:rPr>
+              <w:t>flip</w:t>
+            </w:r>
+            <w:proofErr w:type="spellEnd"/>
+            <w:r>
+              <w:rPr>
+                <w:sz w:val="20"/>
+                <w:szCs w:val="20"/>
+              </w:rPr>
+              <w:t xml:space="preserve">, </w:t>
+            </w:r>
+            <w:proofErr w:type="spellStart"/>
+            <w:r>
+              <w:rPr>
+                <w:sz w:val="20"/>
+                <w:szCs w:val="20"/>
+              </w:rPr>
+              <w:t>rotation</w:t>
+            </w:r>
+            <w:proofErr w:type="spellEnd"/>
+            <w:r>
+              <w:rPr>
+                <w:sz w:val="20"/>
+                <w:szCs w:val="20"/>
+              </w:rPr>
+              <w:t xml:space="preserve"> (0.1)</w:t>
             </w:r>
           </w:p>
         </w:tc>
@@ -1981,12 +3303,21 @@
                 <w:szCs w:val="20"/>
               </w:rPr>
             </w:pPr>
+            <w:proofErr w:type="spellStart"/>
             <w:r>
               <w:rPr>
                 <w:sz w:val="20"/>
                 <w:szCs w:val="20"/>
               </w:rPr>
-              <w:t>Dropout(0.2) po 1. Conv2D</w:t>
+              <w:t>Dropout</w:t>
+            </w:r>
+            <w:proofErr w:type="spellEnd"/>
+            <w:r>
+              <w:rPr>
+                <w:sz w:val="20"/>
+                <w:szCs w:val="20"/>
+              </w:rPr>
+              <w:t>(0.2) po 1. Conv2D</w:t>
             </w:r>
           </w:p>
         </w:tc>
@@ -2068,29 +3399,141 @@
     <w:p/>
     <w:p>
       <w:r>
-        <w:t>V prvom trénovaní som nepoužil žiadne regularizátory a počet neurónov som sa snažil nájsť taký, aby vzniklo veľké pretrénovanie. Vidíme, že rozdiel v úspešnosti je viac ako 0.5 v prospech trénovacej množiny, takže model sa výrazne pretrénoval.</w:t>
+        <w:t xml:space="preserve">V prvom trénovaní som nepoužil žiadne </w:t>
+      </w:r>
+      <w:proofErr w:type="spellStart"/>
+      <w:r>
+        <w:t>regularizátory</w:t>
+      </w:r>
+      <w:proofErr w:type="spellEnd"/>
+      <w:r>
+        <w:t xml:space="preserve"> a počet neurónov som sa snažil nájsť taký, aby vzniklo veľké pretrénovanie. Vidíme, že rozdiel v úspešnosti je viac ako 0.5 v prospech </w:t>
+      </w:r>
+      <w:proofErr w:type="spellStart"/>
+      <w:r>
+        <w:t>trénovacej</w:t>
+      </w:r>
+      <w:proofErr w:type="spellEnd"/>
+      <w:r>
+        <w:t xml:space="preserve"> množiny, takže model sa výrazne pretrénoval.</w:t>
       </w:r>
     </w:p>
     <w:p>
       <w:r>
         <w:lastRenderedPageBreak/>
-        <w:t xml:space="preserve">V druhom som neurónové vrstvy nechal nezmenené a zaviedol som 2 regularizátory – v prvej konvolučnej vrstve L2 (0.1) a v druhej L1 (0.1). Podľa úspešnosti ale vidíme, že táto kombinácia bola príliš silná a nedovolila sa modelu učiť. Po poslednej epoche sa úspešnosť na trénovacích dátach dostala iba na 0.082 a na testovacích 0.053. </w:t>
-      </w:r>
-    </w:p>
-    <w:p>
-      <w:r>
-        <w:t xml:space="preserve">V treťom trénovaní som pridal tiež augmentáciu </w:t>
-      </w:r>
-      <w:r>
-        <w:t xml:space="preserve">obrázkov ako prvú vrstvu konvolučnej siete. Konkrétne som </w:t>
-      </w:r>
-      <w:r>
-        <w:t>aplikoval horizontálne otočenie a tiež rotáciu s faktorom 0.1. V prvej konvolučnej vrstve som zaviedol regularizátor L2(0.01). Okrem toho, počet skrytých vrstiev som znížil na jednu s počtom neurónov 128. Výsledkom bolo znížené pretrénovanie modelu. Na trénovacích dátach sa dosiahla úspešnosť 0.38 a na testovacích 0.28. Rozdiel je teda 0.1, čo sa blíži k prijateľnej hranici, ktorú by sme chceli dosiahnuť.</w:t>
-      </w:r>
-    </w:p>
-    <w:p>
-      <w:r>
-        <w:t>V poslednom štvrtom trénovaní som ponechal rovnakú augmentáciu, v prvej konvolučnej vrstve som použil L2(0.1) a v druhej L2(0.001). Taktiež som medzi prvú a druhú vrstvu vložil vypnutie neurónov Dropout v pomere 0.2. Plne prepojená vrstva ostala rovnaká ako v treťom trénovaní. Pri tejto konfigurácii sme dosiahli úspešnosť na trénovacej množine 0.25 a na testovacej 0.20. Úspešnosti síce neboli príliš vysoké, v predošlých sme dokázali získať lepšie výsledky, avšak tu sme výrazne minimalizovali pretrénovanie, čo bolo hlavným cieľom.</w:t>
+        <w:t xml:space="preserve">V druhom som neurónové vrstvy nechal nezmenené a zaviedol som 2 </w:t>
+      </w:r>
+      <w:proofErr w:type="spellStart"/>
+      <w:r>
+        <w:t>regularizátory</w:t>
+      </w:r>
+      <w:proofErr w:type="spellEnd"/>
+      <w:r>
+        <w:t xml:space="preserve"> – v prvej </w:t>
+      </w:r>
+      <w:proofErr w:type="spellStart"/>
+      <w:r>
+        <w:t>konvolučnej</w:t>
+      </w:r>
+      <w:proofErr w:type="spellEnd"/>
+      <w:r>
+        <w:t xml:space="preserve"> vrstve L2 (0.1) a v druhej L1 (0.1). Podľa úspešnosti ale vidíme, že táto kombinácia bola príliš silná a nedovolila sa modelu učiť. Po poslednej epoche sa úspešnosť na </w:t>
+      </w:r>
+      <w:proofErr w:type="spellStart"/>
+      <w:r>
+        <w:t>trénovacích</w:t>
+      </w:r>
+      <w:proofErr w:type="spellEnd"/>
+      <w:r>
+        <w:t xml:space="preserve"> dátach dostala iba na 0.082 a na testovacích 0.053. </w:t>
+      </w:r>
+    </w:p>
+    <w:p>
+      <w:r>
+        <w:t xml:space="preserve">V treťom trénovaní som pridal tiež </w:t>
+      </w:r>
+      <w:proofErr w:type="spellStart"/>
+      <w:r>
+        <w:t>augmentáciu</w:t>
+      </w:r>
+      <w:proofErr w:type="spellEnd"/>
+      <w:r>
+        <w:t xml:space="preserve"> </w:t>
+      </w:r>
+      <w:r>
+        <w:t xml:space="preserve">obrázkov ako prvú vrstvu </w:t>
+      </w:r>
+      <w:proofErr w:type="spellStart"/>
+      <w:r>
+        <w:t>konvolučnej</w:t>
+      </w:r>
+      <w:proofErr w:type="spellEnd"/>
+      <w:r>
+        <w:t xml:space="preserve"> siete. Konkrétne som </w:t>
+      </w:r>
+      <w:r>
+        <w:t xml:space="preserve">aplikoval horizontálne otočenie a tiež rotáciu s faktorom 0.1. V prvej </w:t>
+      </w:r>
+      <w:proofErr w:type="spellStart"/>
+      <w:r>
+        <w:t>konvolučnej</w:t>
+      </w:r>
+      <w:proofErr w:type="spellEnd"/>
+      <w:r>
+        <w:t xml:space="preserve"> vrstve som zaviedol </w:t>
+      </w:r>
+      <w:proofErr w:type="spellStart"/>
+      <w:r>
+        <w:t>regularizátor</w:t>
+      </w:r>
+      <w:proofErr w:type="spellEnd"/>
+      <w:r>
+        <w:t xml:space="preserve"> L2(0.01). Okrem toho, počet skrytých vrstiev som znížil na jednu s počtom neurónov 128. Výsledkom bolo znížené pretrénovanie modelu. Na </w:t>
+      </w:r>
+      <w:proofErr w:type="spellStart"/>
+      <w:r>
+        <w:t>trénovacích</w:t>
+      </w:r>
+      <w:proofErr w:type="spellEnd"/>
+      <w:r>
+        <w:t xml:space="preserve"> dátach sa dosiahla úspešnosť 0.38 a na testovacích 0.28. Rozdiel je teda 0.1, čo sa blíži k prijateľnej hranici, ktorú by sme chceli dosiahnuť.</w:t>
+      </w:r>
+    </w:p>
+    <w:p>
+      <w:r>
+        <w:t xml:space="preserve">V poslednom štvrtom trénovaní som ponechal rovnakú </w:t>
+      </w:r>
+      <w:proofErr w:type="spellStart"/>
+      <w:r>
+        <w:t>augmentáciu</w:t>
+      </w:r>
+      <w:proofErr w:type="spellEnd"/>
+      <w:r>
+        <w:t xml:space="preserve">, v prvej </w:t>
+      </w:r>
+      <w:proofErr w:type="spellStart"/>
+      <w:r>
+        <w:t>konvolučnej</w:t>
+      </w:r>
+      <w:proofErr w:type="spellEnd"/>
+      <w:r>
+        <w:t xml:space="preserve"> vrstve som použil L2(0.1) a v druhej L2(0.001). Taktiež som medzi prvú a druhú vrstvu vložil vypnutie neurónov </w:t>
+      </w:r>
+      <w:proofErr w:type="spellStart"/>
+      <w:r>
+        <w:t>Dropout</w:t>
+      </w:r>
+      <w:proofErr w:type="spellEnd"/>
+      <w:r>
+        <w:t xml:space="preserve"> v pomere 0.2. Plne prepojená vrstva ostala rovnaká ako v treťom trénovaní. Pri tejto konfigurácii sme dosiahli úspešnosť na </w:t>
+      </w:r>
+      <w:proofErr w:type="spellStart"/>
+      <w:r>
+        <w:t>trénovacej</w:t>
+      </w:r>
+      <w:proofErr w:type="spellEnd"/>
+      <w:r>
+        <w:t xml:space="preserve"> množine 0.25 a na testovacej 0.20. Úspešnosti síce neboli príliš vysoké, v predošlých sme dokázali získať lepšie výsledky, avšak tu sme výrazne minimalizovali pretrénovanie, čo bolo hlavným cieľom.</w:t>
       </w:r>
     </w:p>
     <w:p>
@@ -2301,21 +3744,807 @@
     </w:p>
     <w:p>
       <w:r>
-        <w:t>Prvé dva obrázky zobrazujú grafy úspešnosti a chyby na trénovacej a validačnej množine v priebehu trénovania. Vidíme, že rozdiely nie sú veľké a krivky sú k sebe blízko. S ďalšími epochami by úspešnosť na oboch množinách pravdepodobne stále rástla, avšak pri loss vidíme, že na trénovacích začína postupne klesať rýchlejšie ako v prípade validačných. Tento rozdiel by sa pravdepodobne ďalej prehlboval. Avšak v rámci 15 epoch je to takmer ideálny priebeh.</w:t>
-      </w:r>
-    </w:p>
-    <w:p>
-      <w:r>
-        <w:t>Ďalšie dva obrázky ukazujú konfúzne matice pre trénovacie a testovacie dáta. Na oboch je diagonála zreteľne viditeľná, takže tento cieľ sme splnili. Na trénovacích je však predsa len trochu viditeľnejšia, keďže úspešnosť na týchto dátach je o 0.05 vyššia. Nie je to však príliš veľký rozdiel, takže aj toto potvrdzuje, že model nemá takmer žiadne pretrénovanie.</w:t>
-      </w:r>
-    </w:p>
-    <w:p/>
-    <w:p/>
-    <w:p/>
-    <w:p/>
-    <w:p/>
-    <w:p/>
-    <w:p/>
+        <w:t xml:space="preserve">Prvé dva obrázky zobrazujú grafy úspešnosti a chyby na </w:t>
+      </w:r>
+      <w:proofErr w:type="spellStart"/>
+      <w:r>
+        <w:t>trénovacej</w:t>
+      </w:r>
+      <w:proofErr w:type="spellEnd"/>
+      <w:r>
+        <w:t xml:space="preserve"> a validačnej množine v priebehu trénovania. Vidíme, že rozdiely nie sú veľké a krivky sú k sebe blízko. S ďalšími epochami by úspešnosť na oboch množinách pravdepodobne stále rástla, avšak pri </w:t>
+      </w:r>
+      <w:proofErr w:type="spellStart"/>
+      <w:r>
+        <w:t>loss</w:t>
+      </w:r>
+      <w:proofErr w:type="spellEnd"/>
+      <w:r>
+        <w:t xml:space="preserve"> vidíme, že na </w:t>
+      </w:r>
+      <w:proofErr w:type="spellStart"/>
+      <w:r>
+        <w:t>trénovacích</w:t>
+      </w:r>
+      <w:proofErr w:type="spellEnd"/>
+      <w:r>
+        <w:t xml:space="preserve"> začína postupne klesať rýchlejšie ako v prípade validačných. Tento rozdiel by sa pravdepodobne ďalej prehlboval. Avšak v rámci 15 epoch je to takmer ideálny priebeh.</w:t>
+      </w:r>
+    </w:p>
+    <w:p>
+      <w:r>
+        <w:t xml:space="preserve">Ďalšie dva obrázky ukazujú konfúzne matice pre </w:t>
+      </w:r>
+      <w:proofErr w:type="spellStart"/>
+      <w:r>
+        <w:t>trénovacie</w:t>
+      </w:r>
+      <w:proofErr w:type="spellEnd"/>
+      <w:r>
+        <w:t xml:space="preserve"> a testovacie dáta. Na oboch je diagonála zreteľne viditeľná, takže tento cieľ sme splnili. Na </w:t>
+      </w:r>
+      <w:proofErr w:type="spellStart"/>
+      <w:r>
+        <w:t>trénovacích</w:t>
+      </w:r>
+      <w:proofErr w:type="spellEnd"/>
+      <w:r>
+        <w:t xml:space="preserve"> je však predsa len trochu viditeľnejšia, keďže úspešnosť na týchto dátach je o 0.05 vyššia. Nie je to však príliš veľký rozdiel, takže aj toto potvrdzuje, že model nemá takmer žiadne pretrénovanie.</w:t>
+      </w:r>
+    </w:p>
+    <w:p>
+      <w:pPr>
+        <w:pStyle w:val="Nadpis1"/>
+        <w:numPr>
+          <w:ilvl w:val="0"/>
+          <w:numId w:val="2"/>
+        </w:numPr>
+      </w:pPr>
+      <w:r>
+        <w:lastRenderedPageBreak/>
+        <w:t>Časť zadania</w:t>
+      </w:r>
+    </w:p>
+    <w:p>
+      <w:pPr>
+        <w:pStyle w:val="Nadpis2"/>
+      </w:pPr>
+      <w:r>
+        <w:t>Zhlukovanie</w:t>
+      </w:r>
+    </w:p>
+    <w:p>
+      <w:r>
+        <w:t xml:space="preserve">Najskôr si uložíme príznaky do </w:t>
+      </w:r>
+      <w:proofErr w:type="spellStart"/>
+      <w:r>
+        <w:t>dataframe</w:t>
+      </w:r>
+      <w:proofErr w:type="spellEnd"/>
+      <w:r>
+        <w:t xml:space="preserve">-u. Vytvoríme nové generátory dát, jeden pre </w:t>
+      </w:r>
+      <w:proofErr w:type="spellStart"/>
+      <w:r>
+        <w:t>trénovacie</w:t>
+      </w:r>
+      <w:proofErr w:type="spellEnd"/>
+      <w:r>
+        <w:t xml:space="preserve"> dáta a jeden pre testovacie (kvôli rozdeleniu do </w:t>
+      </w:r>
+      <w:proofErr w:type="spellStart"/>
+      <w:r>
+        <w:t>prienčinkov</w:t>
+      </w:r>
+      <w:proofErr w:type="spellEnd"/>
+      <w:r>
+        <w:t xml:space="preserve">) – na konci ich spojíme do jedného celku. Ani jednu množinu nemiešame, nie je to potrebné. Zároveň si z generátorov extrahujeme cesty k jednotlivým obrázkom. </w:t>
+      </w:r>
+    </w:p>
+    <w:p>
+      <w:proofErr w:type="spellStart"/>
+      <w:r>
+        <w:t>Predtrénovanú</w:t>
+      </w:r>
+      <w:proofErr w:type="spellEnd"/>
+      <w:r>
+        <w:t xml:space="preserve"> sieť použijeme rovnakú ako v prvej časti zadania, teda EfficientNetB2, akurát s tým rozdielom, že bez vrchnej klasifikačnej vrstvy.</w:t>
+      </w:r>
+    </w:p>
+    <w:p>
+      <w:r>
+        <w:t xml:space="preserve">Pre obe množiny dát zavoláme metódu </w:t>
+      </w:r>
+      <w:proofErr w:type="spellStart"/>
+      <w:r>
+        <w:t>predict</w:t>
+      </w:r>
+      <w:proofErr w:type="spellEnd"/>
+      <w:r>
+        <w:t>, ktorá nám pre model bez vrchnej vrstvy vráti pre každý obrázok maticu príznakov o rozmere (6, 6, 14</w:t>
+      </w:r>
+      <w:r>
+        <w:t>08</w:t>
+      </w:r>
+      <w:r>
+        <w:t xml:space="preserve">). </w:t>
+      </w:r>
+      <w:r>
+        <w:t xml:space="preserve">Následne funkcia GlobalAveragePooling2D pomocou priemeru konvertuje danú maticu na vektor dĺžky 1408. Takýto vektor získame pre všetky obrázky z oboch množín a uložíme ich ako riadky do </w:t>
+      </w:r>
+      <w:proofErr w:type="spellStart"/>
+      <w:r>
+        <w:t>dataframe</w:t>
+      </w:r>
+      <w:proofErr w:type="spellEnd"/>
+      <w:r>
+        <w:t xml:space="preserve">-u. </w:t>
+      </w:r>
+      <w:r>
+        <w:t xml:space="preserve">Okrem toho posledné dva stĺpce budú obsahovať cestu k obrázku, pre ktorý sme daný vektor príznakov získali a tiež jeho triedu. Na záver už len spojíme takéto dva </w:t>
+      </w:r>
+      <w:proofErr w:type="spellStart"/>
+      <w:r>
+        <w:t>dataframy</w:t>
+      </w:r>
+      <w:proofErr w:type="spellEnd"/>
+      <w:r>
+        <w:t xml:space="preserve"> pre </w:t>
+      </w:r>
+      <w:proofErr w:type="spellStart"/>
+      <w:r>
+        <w:t>trénovacie</w:t>
+      </w:r>
+      <w:proofErr w:type="spellEnd"/>
+      <w:r>
+        <w:t xml:space="preserve">, resp. testovacie dáta do jedného spoločného </w:t>
+      </w:r>
+      <w:proofErr w:type="spellStart"/>
+      <w:r>
+        <w:t>dataframu</w:t>
+      </w:r>
+      <w:proofErr w:type="spellEnd"/>
+      <w:r>
+        <w:t xml:space="preserve">. Tento </w:t>
+      </w:r>
+      <w:proofErr w:type="spellStart"/>
+      <w:r>
+        <w:t>dataframe</w:t>
+      </w:r>
+      <w:proofErr w:type="spellEnd"/>
+      <w:r>
+        <w:t xml:space="preserve"> teda bude mať 1410 stĺpcov (počet príznakov + cesta + trieda) a počet riadkov 5400. </w:t>
+      </w:r>
+    </w:p>
+    <w:p>
+      <w:pPr>
+        <w:pStyle w:val="Nadpis3"/>
+      </w:pPr>
+      <w:proofErr w:type="spellStart"/>
+      <w:r>
+        <w:t>Zhlukovací</w:t>
+      </w:r>
+      <w:proofErr w:type="spellEnd"/>
+      <w:r>
+        <w:t xml:space="preserve"> algoritmus</w:t>
+      </w:r>
+    </w:p>
+    <w:p>
+      <w:r>
+        <w:t>Vyberal som si medzi algoritmami K-</w:t>
+      </w:r>
+      <w:proofErr w:type="spellStart"/>
+      <w:r>
+        <w:t>means</w:t>
+      </w:r>
+      <w:proofErr w:type="spellEnd"/>
+      <w:r>
+        <w:t xml:space="preserve"> a DBSCAN. Pri oboch je potrebné určiť isté parametre, ktoré sa ale z našich dát určujú ťažko, keďže sú dosť abstraktné. Použil som teda všeobecné metódy, ktoré sa zvyknú používať na určenie parametrov.</w:t>
+      </w:r>
+    </w:p>
+    <w:p>
+      <w:r>
+        <w:t>Pri K-</w:t>
+      </w:r>
+      <w:proofErr w:type="spellStart"/>
+      <w:r>
+        <w:t>means</w:t>
+      </w:r>
+      <w:proofErr w:type="spellEnd"/>
+      <w:r>
+        <w:t xml:space="preserve"> je to parameter k, teda počet klastrov. Známa je </w:t>
+      </w:r>
+      <w:proofErr w:type="spellStart"/>
+      <w:r>
+        <w:t>Elbow</w:t>
+      </w:r>
+      <w:proofErr w:type="spellEnd"/>
+      <w:r>
+        <w:t xml:space="preserve"> metóda, v ktorej ide o to, že sa K-</w:t>
+      </w:r>
+      <w:proofErr w:type="spellStart"/>
+      <w:r>
+        <w:t>means</w:t>
+      </w:r>
+      <w:proofErr w:type="spellEnd"/>
+      <w:r>
+        <w:t xml:space="preserve"> vykoná pre všetky k z určitého intervalu a zistí sa kompaktnosť jednotlivých </w:t>
+      </w:r>
+      <w:proofErr w:type="spellStart"/>
+      <w:r>
+        <w:t>klustrov</w:t>
+      </w:r>
+      <w:proofErr w:type="spellEnd"/>
+      <w:r>
+        <w:t xml:space="preserve">. Následne sa tieto hodnoty zobrazia do grafu a v ideálnom prípade by mal vyzerať ako „lakeť“ a hodnota v tomto lakti bude nové k. V našom prípade som však žiadny lakeť nevedel dostať. </w:t>
+      </w:r>
+      <w:r>
+        <w:t xml:space="preserve">K som skúšal v intervale od 1 do 25. </w:t>
+      </w:r>
+      <w:r>
+        <w:t xml:space="preserve">Skúšal som vstupné dáta </w:t>
+      </w:r>
+      <w:r>
+        <w:t xml:space="preserve">bez úpravy, </w:t>
+      </w:r>
+      <w:r>
+        <w:t>normalizovať, škálovať</w:t>
+      </w:r>
+      <w:r>
+        <w:t xml:space="preserve"> alebo redukovať pomocou PCA, avšak vo všetkých prípadoch vyšiel podobný graf ako tento:</w:t>
+      </w:r>
+    </w:p>
+    <w:p>
+      <w:r>
+        <w:rPr>
+          <w:noProof/>
+        </w:rPr>
+        <w:lastRenderedPageBreak/>
+        <w:drawing>
+          <wp:inline distT="0" distB="0" distL="0" distR="0" wp14:anchorId="72CDCEEF" wp14:editId="5EAB1518">
+            <wp:extent cx="3950208" cy="2962656"/>
+            <wp:effectExtent l="0" t="0" r="0" b="9525"/>
+            <wp:docPr id="414996760" name="Obrázok 1" descr="Obrázok, na ktorom je text, vývoj, rad, snímka obrazovky&#10;&#10;Automaticky generovaný popis"/>
+            <wp:cNvGraphicFramePr>
+              <a:graphicFrameLocks xmlns:a="http://schemas.openxmlformats.org/drawingml/2006/main" noChangeAspect="1"/>
+            </wp:cNvGraphicFramePr>
+            <a:graphic xmlns:a="http://schemas.openxmlformats.org/drawingml/2006/main">
+              <a:graphicData uri="http://schemas.openxmlformats.org/drawingml/2006/picture">
+                <pic:pic xmlns:pic="http://schemas.openxmlformats.org/drawingml/2006/picture">
+                  <pic:nvPicPr>
+                    <pic:cNvPr id="414996760" name="Obrázok 1" descr="Obrázok, na ktorom je text, vývoj, rad, snímka obrazovky&#10;&#10;Automaticky generovaný popis"/>
+                    <pic:cNvPicPr/>
+                  </pic:nvPicPr>
+                  <pic:blipFill>
+                    <a:blip r:embed="rId19">
+                      <a:extLst>
+                        <a:ext uri="{28A0092B-C50C-407E-A947-70E740481C1C}">
+                          <a14:useLocalDpi xmlns:a14="http://schemas.microsoft.com/office/drawing/2010/main" val="0"/>
+                        </a:ext>
+                      </a:extLst>
+                    </a:blip>
+                    <a:stretch>
+                      <a:fillRect/>
+                    </a:stretch>
+                  </pic:blipFill>
+                  <pic:spPr>
+                    <a:xfrm>
+                      <a:off x="0" y="0"/>
+                      <a:ext cx="3976607" cy="2982456"/>
+                    </a:xfrm>
+                    <a:prstGeom prst="rect">
+                      <a:avLst/>
+                    </a:prstGeom>
+                  </pic:spPr>
+                </pic:pic>
+              </a:graphicData>
+            </a:graphic>
+          </wp:inline>
+        </w:drawing>
+      </w:r>
+    </w:p>
+    <w:p>
+      <w:r>
+        <w:t>Nedá sa z neho presne určiť parameter k. Preto som musel skúsiť iný algoritmus</w:t>
+      </w:r>
+      <w:r>
+        <w:t>, či pri ňom získam niečo relevantné.</w:t>
+      </w:r>
+    </w:p>
+    <w:p>
+      <w:r>
+        <w:t xml:space="preserve">DBSCAN je tzv. </w:t>
+      </w:r>
+      <w:proofErr w:type="spellStart"/>
+      <w:r>
+        <w:t>density</w:t>
+      </w:r>
+      <w:proofErr w:type="spellEnd"/>
+      <w:r>
+        <w:t xml:space="preserve"> – </w:t>
+      </w:r>
+      <w:proofErr w:type="spellStart"/>
+      <w:r>
+        <w:t>based</w:t>
+      </w:r>
+      <w:proofErr w:type="spellEnd"/>
+      <w:r>
+        <w:t xml:space="preserve"> algoritmus, ktorý požaduje 2 parametre. Prvým je minimálny počet vzoriek (</w:t>
+      </w:r>
+      <w:proofErr w:type="spellStart"/>
+      <w:r>
+        <w:t>min_samples</w:t>
+      </w:r>
+      <w:proofErr w:type="spellEnd"/>
+      <w:r>
+        <w:t xml:space="preserve">) potrebných pre vytvorenie klastra. Druhým je </w:t>
+      </w:r>
+      <w:proofErr w:type="spellStart"/>
+      <w:r>
+        <w:t>epsilon</w:t>
+      </w:r>
+      <w:proofErr w:type="spellEnd"/>
+      <w:r>
+        <w:t xml:space="preserve">, ktorý určuje maximálnu vzdialenosť dvoch bodov, aby stále patrili do rovnakého klastra. Tu opäť existuje metóda, ktorá dokáže tieto parametre ukázať. </w:t>
+      </w:r>
+      <w:proofErr w:type="spellStart"/>
+      <w:r>
+        <w:t>Min_samples</w:t>
+      </w:r>
+      <w:proofErr w:type="spellEnd"/>
+      <w:r>
+        <w:t xml:space="preserve"> nastavíme na dvojnásobok dimenzie </w:t>
+      </w:r>
+      <w:proofErr w:type="spellStart"/>
+      <w:r>
+        <w:t>datasetu</w:t>
+      </w:r>
+      <w:proofErr w:type="spellEnd"/>
+      <w:r>
+        <w:t>, čo je v našom prípade 2x1408 = 2816. Následne sa vypočíta priemerná vzdialenosť medzi každým bodom a jeho k najbližšími susedmi (k = 2816)</w:t>
+      </w:r>
+      <w:r>
+        <w:t xml:space="preserve">. Tieto vzdialenosti sa potom vzostupne zobrazia do grafu. Vznikne krivka, z ktorej určíme </w:t>
+      </w:r>
+      <w:proofErr w:type="spellStart"/>
+      <w:r>
+        <w:t>epsilon</w:t>
+      </w:r>
+      <w:proofErr w:type="spellEnd"/>
+      <w:r>
+        <w:t xml:space="preserve"> tak, že určíme bod najväčšieho zahnutia a hodnota na y osi bude hľadaným </w:t>
+      </w:r>
+      <w:proofErr w:type="spellStart"/>
+      <w:r>
+        <w:t>epsilonom</w:t>
+      </w:r>
+      <w:proofErr w:type="spellEnd"/>
+      <w:r>
+        <w:t xml:space="preserve">. Opäť som tento postup vyskúšal na viacerých úpravách </w:t>
+      </w:r>
+      <w:proofErr w:type="spellStart"/>
+      <w:r>
+        <w:t>datasetu</w:t>
+      </w:r>
+      <w:proofErr w:type="spellEnd"/>
+      <w:r>
+        <w:t xml:space="preserve"> a takéto sú výsledky:</w:t>
+      </w:r>
+    </w:p>
+    <w:p>
+      <w:r>
+        <w:rPr>
+          <w:noProof/>
+        </w:rPr>
+        <w:drawing>
+          <wp:inline distT="0" distB="0" distL="0" distR="0" wp14:anchorId="36F0333F" wp14:editId="20D81355">
+            <wp:extent cx="2765145" cy="2073858"/>
+            <wp:effectExtent l="0" t="0" r="0" b="3175"/>
+            <wp:docPr id="1296264634" name="Obrázok 2" descr="Obrázok, na ktorom je text, rad, diagram, vývoj&#10;&#10;Automaticky generovaný popis"/>
+            <wp:cNvGraphicFramePr>
+              <a:graphicFrameLocks xmlns:a="http://schemas.openxmlformats.org/drawingml/2006/main" noChangeAspect="1"/>
+            </wp:cNvGraphicFramePr>
+            <a:graphic xmlns:a="http://schemas.openxmlformats.org/drawingml/2006/main">
+              <a:graphicData uri="http://schemas.openxmlformats.org/drawingml/2006/picture">
+                <pic:pic xmlns:pic="http://schemas.openxmlformats.org/drawingml/2006/picture">
+                  <pic:nvPicPr>
+                    <pic:cNvPr id="1296264634" name="Obrázok 2" descr="Obrázok, na ktorom je text, rad, diagram, vývoj&#10;&#10;Automaticky generovaný popis"/>
+                    <pic:cNvPicPr/>
+                  </pic:nvPicPr>
+                  <pic:blipFill>
+                    <a:blip r:embed="rId20">
+                      <a:extLst>
+                        <a:ext uri="{28A0092B-C50C-407E-A947-70E740481C1C}">
+                          <a14:useLocalDpi xmlns:a14="http://schemas.microsoft.com/office/drawing/2010/main" val="0"/>
+                        </a:ext>
+                      </a:extLst>
+                    </a:blip>
+                    <a:stretch>
+                      <a:fillRect/>
+                    </a:stretch>
+                  </pic:blipFill>
+                  <pic:spPr>
+                    <a:xfrm>
+                      <a:off x="0" y="0"/>
+                      <a:ext cx="2794121" cy="2095590"/>
+                    </a:xfrm>
+                    <a:prstGeom prst="rect">
+                      <a:avLst/>
+                    </a:prstGeom>
+                  </pic:spPr>
+                </pic:pic>
+              </a:graphicData>
+            </a:graphic>
+          </wp:inline>
+        </w:drawing>
+      </w:r>
+      <w:r>
+        <w:rPr>
+          <w:noProof/>
+        </w:rPr>
+        <w:drawing>
+          <wp:inline distT="0" distB="0" distL="0" distR="0" wp14:anchorId="7B748807" wp14:editId="233B5EE0">
+            <wp:extent cx="2778694" cy="2084020"/>
+            <wp:effectExtent l="0" t="0" r="3175" b="0"/>
+            <wp:docPr id="2100790518" name="Obrázok 3" descr="Obrázok, na ktorom je text, rad, diagram, vývoj&#10;&#10;Automaticky generovaný popis"/>
+            <wp:cNvGraphicFramePr>
+              <a:graphicFrameLocks xmlns:a="http://schemas.openxmlformats.org/drawingml/2006/main" noChangeAspect="1"/>
+            </wp:cNvGraphicFramePr>
+            <a:graphic xmlns:a="http://schemas.openxmlformats.org/drawingml/2006/main">
+              <a:graphicData uri="http://schemas.openxmlformats.org/drawingml/2006/picture">
+                <pic:pic xmlns:pic="http://schemas.openxmlformats.org/drawingml/2006/picture">
+                  <pic:nvPicPr>
+                    <pic:cNvPr id="2100790518" name="Obrázok 3" descr="Obrázok, na ktorom je text, rad, diagram, vývoj&#10;&#10;Automaticky generovaný popis"/>
+                    <pic:cNvPicPr/>
+                  </pic:nvPicPr>
+                  <pic:blipFill>
+                    <a:blip r:embed="rId21">
+                      <a:extLst>
+                        <a:ext uri="{28A0092B-C50C-407E-A947-70E740481C1C}">
+                          <a14:useLocalDpi xmlns:a14="http://schemas.microsoft.com/office/drawing/2010/main" val="0"/>
+                        </a:ext>
+                      </a:extLst>
+                    </a:blip>
+                    <a:stretch>
+                      <a:fillRect/>
+                    </a:stretch>
+                  </pic:blipFill>
+                  <pic:spPr>
+                    <a:xfrm>
+                      <a:off x="0" y="0"/>
+                      <a:ext cx="2812890" cy="2109667"/>
+                    </a:xfrm>
+                    <a:prstGeom prst="rect">
+                      <a:avLst/>
+                    </a:prstGeom>
+                  </pic:spPr>
+                </pic:pic>
+              </a:graphicData>
+            </a:graphic>
+          </wp:inline>
+        </w:drawing>
+      </w:r>
+    </w:p>
+    <w:p>
+      <w:pPr>
+        <w:ind w:left="708"/>
+      </w:pPr>
+      <w:r>
+        <w:lastRenderedPageBreak/>
+        <w:t xml:space="preserve">         Neupravený </w:t>
+      </w:r>
+      <w:proofErr w:type="spellStart"/>
+      <w:r>
+        <w:t>dataset</w:t>
+      </w:r>
+      <w:proofErr w:type="spellEnd"/>
+      <w:r>
+        <w:tab/>
+      </w:r>
+      <w:r>
+        <w:tab/>
+      </w:r>
+      <w:r>
+        <w:tab/>
+        <w:t xml:space="preserve">          Škálované vstupné dáta</w:t>
+      </w:r>
+    </w:p>
+    <w:p>
+      <w:r>
+        <w:rPr>
+          <w:noProof/>
+        </w:rPr>
+        <w:drawing>
+          <wp:inline distT="0" distB="0" distL="0" distR="0" wp14:anchorId="691C3E26" wp14:editId="0C91F102">
+            <wp:extent cx="2584705" cy="1938528"/>
+            <wp:effectExtent l="0" t="0" r="6350" b="5080"/>
+            <wp:docPr id="1870589993" name="Obrázok 4" descr="Obrázok, na ktorom je rad, diagram, vývoj, text&#10;&#10;Automaticky generovaný popis"/>
+            <wp:cNvGraphicFramePr>
+              <a:graphicFrameLocks xmlns:a="http://schemas.openxmlformats.org/drawingml/2006/main" noChangeAspect="1"/>
+            </wp:cNvGraphicFramePr>
+            <a:graphic xmlns:a="http://schemas.openxmlformats.org/drawingml/2006/main">
+              <a:graphicData uri="http://schemas.openxmlformats.org/drawingml/2006/picture">
+                <pic:pic xmlns:pic="http://schemas.openxmlformats.org/drawingml/2006/picture">
+                  <pic:nvPicPr>
+                    <pic:cNvPr id="1870589993" name="Obrázok 4" descr="Obrázok, na ktorom je rad, diagram, vývoj, text&#10;&#10;Automaticky generovaný popis"/>
+                    <pic:cNvPicPr/>
+                  </pic:nvPicPr>
+                  <pic:blipFill>
+                    <a:blip r:embed="rId22" cstate="print">
+                      <a:extLst>
+                        <a:ext uri="{28A0092B-C50C-407E-A947-70E740481C1C}">
+                          <a14:useLocalDpi xmlns:a14="http://schemas.microsoft.com/office/drawing/2010/main" val="0"/>
+                        </a:ext>
+                      </a:extLst>
+                    </a:blip>
+                    <a:stretch>
+                      <a:fillRect/>
+                    </a:stretch>
+                  </pic:blipFill>
+                  <pic:spPr>
+                    <a:xfrm>
+                      <a:off x="0" y="0"/>
+                      <a:ext cx="2600749" cy="1950561"/>
+                    </a:xfrm>
+                    <a:prstGeom prst="rect">
+                      <a:avLst/>
+                    </a:prstGeom>
+                  </pic:spPr>
+                </pic:pic>
+              </a:graphicData>
+            </a:graphic>
+          </wp:inline>
+        </w:drawing>
+      </w:r>
+      <w:r>
+        <w:rPr>
+          <w:noProof/>
+        </w:rPr>
+        <w:drawing>
+          <wp:inline distT="0" distB="0" distL="0" distR="0" wp14:anchorId="71AD44C5" wp14:editId="62EBD687">
+            <wp:extent cx="2594458" cy="1945843"/>
+            <wp:effectExtent l="0" t="0" r="0" b="0"/>
+            <wp:docPr id="169444790" name="Obrázok 5" descr="Obrázok, na ktorom je text, rad, diagram, vývoj&#10;&#10;Automaticky generovaný popis"/>
+            <wp:cNvGraphicFramePr>
+              <a:graphicFrameLocks xmlns:a="http://schemas.openxmlformats.org/drawingml/2006/main" noChangeAspect="1"/>
+            </wp:cNvGraphicFramePr>
+            <a:graphic xmlns:a="http://schemas.openxmlformats.org/drawingml/2006/main">
+              <a:graphicData uri="http://schemas.openxmlformats.org/drawingml/2006/picture">
+                <pic:pic xmlns:pic="http://schemas.openxmlformats.org/drawingml/2006/picture">
+                  <pic:nvPicPr>
+                    <pic:cNvPr id="169444790" name="Obrázok 5" descr="Obrázok, na ktorom je text, rad, diagram, vývoj&#10;&#10;Automaticky generovaný popis"/>
+                    <pic:cNvPicPr/>
+                  </pic:nvPicPr>
+                  <pic:blipFill>
+                    <a:blip r:embed="rId23" cstate="print">
+                      <a:extLst>
+                        <a:ext uri="{28A0092B-C50C-407E-A947-70E740481C1C}">
+                          <a14:useLocalDpi xmlns:a14="http://schemas.microsoft.com/office/drawing/2010/main" val="0"/>
+                        </a:ext>
+                      </a:extLst>
+                    </a:blip>
+                    <a:stretch>
+                      <a:fillRect/>
+                    </a:stretch>
+                  </pic:blipFill>
+                  <pic:spPr>
+                    <a:xfrm>
+                      <a:off x="0" y="0"/>
+                      <a:ext cx="2606794" cy="1955095"/>
+                    </a:xfrm>
+                    <a:prstGeom prst="rect">
+                      <a:avLst/>
+                    </a:prstGeom>
+                  </pic:spPr>
+                </pic:pic>
+              </a:graphicData>
+            </a:graphic>
+          </wp:inline>
+        </w:drawing>
+      </w:r>
+    </w:p>
+    <w:p>
+      <w:pPr>
+        <w:ind w:firstLine="708"/>
+      </w:pPr>
+      <w:r>
+        <w:t>Normalizácia vstupných dát</w:t>
+      </w:r>
+      <w:r>
+        <w:tab/>
+      </w:r>
+      <w:r>
+        <w:tab/>
+      </w:r>
+      <w:r>
+        <w:t xml:space="preserve">      </w:t>
+      </w:r>
+      <w:r>
+        <w:t>Normalizácia + PCA</w:t>
+      </w:r>
+      <w:r>
+        <w:t xml:space="preserve"> (var 0.95)</w:t>
+      </w:r>
+    </w:p>
+    <w:p>
+      <w:r>
+        <w:t xml:space="preserve">Ako vidíme, grafy vyzerajú takmer identicky. Líšia sa len v hodnotách na osi y (vzdialenosť). </w:t>
+      </w:r>
+      <w:r>
+        <w:t xml:space="preserve">Avšak, už len </w:t>
+      </w:r>
+      <w:proofErr w:type="spellStart"/>
+      <w:r>
+        <w:t>min_samples</w:t>
+      </w:r>
+      <w:proofErr w:type="spellEnd"/>
+      <w:r>
+        <w:t xml:space="preserve"> tým, že vyšiel 2816, tak to napovedá, že to asi nie je správny postup. Pri tejto metóde sa počíta s tým, že </w:t>
+      </w:r>
+      <w:proofErr w:type="spellStart"/>
+      <w:r>
+        <w:t>dimenzionalita</w:t>
+      </w:r>
+      <w:proofErr w:type="spellEnd"/>
+      <w:r>
+        <w:t xml:space="preserve"> nebude vzhľadom na počet vzoriek taká veľká, ako v našom prípade. Nepomôže tomu ani redukcia PCA, nakoľko ak chceme zachovať dostatočnú </w:t>
+      </w:r>
+      <w:proofErr w:type="spellStart"/>
+      <w:r>
+        <w:t>varianciu</w:t>
+      </w:r>
+      <w:proofErr w:type="spellEnd"/>
+      <w:r>
+        <w:t xml:space="preserve">, tak dimenzii bude stále príliš veľa. </w:t>
+      </w:r>
+      <w:r>
+        <w:t>Túto metódu teda nemôžem použiť.</w:t>
+      </w:r>
+    </w:p>
+    <w:p>
+      <w:r>
+        <w:t>Tretia metóda sa viaže opäť ku K-</w:t>
+      </w:r>
+      <w:proofErr w:type="spellStart"/>
+      <w:r>
+        <w:t>means</w:t>
+      </w:r>
+      <w:proofErr w:type="spellEnd"/>
+      <w:r>
+        <w:t xml:space="preserve"> a volá sa </w:t>
+      </w:r>
+      <w:proofErr w:type="spellStart"/>
+      <w:r>
+        <w:t>Silhouette</w:t>
+      </w:r>
+      <w:proofErr w:type="spellEnd"/>
+      <w:r>
+        <w:t xml:space="preserve"> metóda. Táto metóda sa používa, ak nepomôže </w:t>
+      </w:r>
+      <w:proofErr w:type="spellStart"/>
+      <w:r>
+        <w:t>elbow</w:t>
+      </w:r>
+      <w:proofErr w:type="spellEnd"/>
+      <w:r>
+        <w:t xml:space="preserve"> metóda. Funguje na princípe tzv. </w:t>
+      </w:r>
+      <w:proofErr w:type="spellStart"/>
+      <w:r>
+        <w:t>Silhouette</w:t>
+      </w:r>
+      <w:proofErr w:type="spellEnd"/>
+      <w:r>
+        <w:t xml:space="preserve"> skóre, ktoré je vypočítané na základe </w:t>
+      </w:r>
+      <w:proofErr w:type="spellStart"/>
+      <w:r>
+        <w:t>intra</w:t>
+      </w:r>
+      <w:proofErr w:type="spellEnd"/>
+      <w:r>
+        <w:t xml:space="preserve"> klastrovej a </w:t>
+      </w:r>
+      <w:proofErr w:type="spellStart"/>
+      <w:r>
+        <w:t>inter</w:t>
+      </w:r>
+      <w:proofErr w:type="spellEnd"/>
+      <w:r>
+        <w:t xml:space="preserve"> klastrovej vzdialenosti. Knižnica </w:t>
+      </w:r>
+      <w:proofErr w:type="spellStart"/>
+      <w:r>
+        <w:t>Yellowbrick</w:t>
+      </w:r>
+      <w:proofErr w:type="spellEnd"/>
+      <w:r>
+        <w:t xml:space="preserve"> poskytuje implementáciu tejto metódy aj výstupným grafom. </w:t>
+      </w:r>
+      <w:r>
+        <w:t>Nasledujúci obrázok zobrazuje práve takýto graf, ktorý bol vytvorený na vstupných dátach bez úpravy.</w:t>
+      </w:r>
+    </w:p>
+    <w:p>
+      <w:r>
+        <w:rPr>
+          <w:noProof/>
+        </w:rPr>
+        <w:lastRenderedPageBreak/>
+        <w:drawing>
+          <wp:inline distT="0" distB="0" distL="0" distR="0" wp14:anchorId="592D718D" wp14:editId="23AE1A26">
+            <wp:extent cx="5760720" cy="7680960"/>
+            <wp:effectExtent l="0" t="0" r="0" b="0"/>
+            <wp:docPr id="1761754876" name="Obrázok 6" descr="Obrázok, na ktorom je text, diagram, plán, rovnobežný&#10;&#10;Automaticky generovaný popis"/>
+            <wp:cNvGraphicFramePr>
+              <a:graphicFrameLocks xmlns:a="http://schemas.openxmlformats.org/drawingml/2006/main" noChangeAspect="1"/>
+            </wp:cNvGraphicFramePr>
+            <a:graphic xmlns:a="http://schemas.openxmlformats.org/drawingml/2006/main">
+              <a:graphicData uri="http://schemas.openxmlformats.org/drawingml/2006/picture">
+                <pic:pic xmlns:pic="http://schemas.openxmlformats.org/drawingml/2006/picture">
+                  <pic:nvPicPr>
+                    <pic:cNvPr id="1761754876" name="Obrázok 6" descr="Obrázok, na ktorom je text, diagram, plán, rovnobežný&#10;&#10;Automaticky generovaný popis"/>
+                    <pic:cNvPicPr/>
+                  </pic:nvPicPr>
+                  <pic:blipFill>
+                    <a:blip r:embed="rId24" cstate="print">
+                      <a:extLst>
+                        <a:ext uri="{28A0092B-C50C-407E-A947-70E740481C1C}">
+                          <a14:useLocalDpi xmlns:a14="http://schemas.microsoft.com/office/drawing/2010/main" val="0"/>
+                        </a:ext>
+                      </a:extLst>
+                    </a:blip>
+                    <a:stretch>
+                      <a:fillRect/>
+                    </a:stretch>
+                  </pic:blipFill>
+                  <pic:spPr>
+                    <a:xfrm>
+                      <a:off x="0" y="0"/>
+                      <a:ext cx="5760720" cy="7680960"/>
+                    </a:xfrm>
+                    <a:prstGeom prst="rect">
+                      <a:avLst/>
+                    </a:prstGeom>
+                  </pic:spPr>
+                </pic:pic>
+              </a:graphicData>
+            </a:graphic>
+          </wp:inline>
+        </w:drawing>
+      </w:r>
+    </w:p>
+    <w:p>
+      <w:r>
+        <w:t xml:space="preserve">Nachádza sa tu 10 grafov pre hodnoty k od 2 do 11. Ideálne rozdelenie je také, ak všetky siluety dosiahnu vyššie ako priemerné skóre a taktiež ak je ich výška približne rovnaká. Tomu sa najviac približuje posledný graf, teda pre k = 11. </w:t>
+      </w:r>
+    </w:p>
+    <w:p>
+      <w:r>
+        <w:lastRenderedPageBreak/>
+        <w:t xml:space="preserve">Nakoľko k = 11 je jediný odhad akéhokoľvek parametru </w:t>
+      </w:r>
+      <w:proofErr w:type="spellStart"/>
+      <w:r>
+        <w:t>zhlukovacích</w:t>
+      </w:r>
+      <w:proofErr w:type="spellEnd"/>
+      <w:r>
+        <w:t xml:space="preserve"> algoritmov, ďalej v zadaní použijem práve algoritmus K-</w:t>
+      </w:r>
+      <w:proofErr w:type="spellStart"/>
+      <w:r>
+        <w:t>means</w:t>
+      </w:r>
+      <w:proofErr w:type="spellEnd"/>
+      <w:r>
+        <w:t xml:space="preserve"> pre k = 11. </w:t>
+      </w:r>
+      <w:r>
+        <w:t>Vstupné dáta budú bez úpravy.</w:t>
+      </w:r>
+    </w:p>
     <w:p/>
     <w:p/>
     <w:sectPr>
@@ -3071,7 +5300,7 @@
     <w:uiPriority w:val="9"/>
     <w:unhideWhenUsed/>
     <w:qFormat/>
-    <w:rsid w:val="006F309C"/>
+    <w:rsid w:val="00F22872"/>
     <w:pPr>
       <w:keepNext/>
       <w:keepLines/>
@@ -3079,15 +5308,36 @@
       <w:outlineLvl w:val="1"/>
     </w:pPr>
     <w:rPr>
-      <w:rFonts w:asciiTheme="majorHAnsi" w:eastAsiaTheme="majorEastAsia" w:hAnsiTheme="majorHAnsi" w:cstheme="majorBidi"/>
-      <w:color w:val="2F5496" w:themeColor="accent1" w:themeShade="BF"/>
-      <w:sz w:val="26"/>
-      <w:szCs w:val="26"/>
+      <w:rFonts w:eastAsiaTheme="majorEastAsia"/>
+      <w:b/>
+      <w:bCs/>
+    </w:rPr>
+  </w:style>
+  <w:style w:type="paragraph" w:styleId="Nadpis3">
+    <w:name w:val="heading 3"/>
+    <w:basedOn w:val="Normlny"/>
+    <w:next w:val="Normlny"/>
+    <w:link w:val="Nadpis3Char"/>
+    <w:uiPriority w:val="9"/>
+    <w:unhideWhenUsed/>
+    <w:qFormat/>
+    <w:rsid w:val="00F22872"/>
+    <w:pPr>
+      <w:keepNext/>
+      <w:keepLines/>
+      <w:spacing w:before="40" w:after="0"/>
+      <w:outlineLvl w:val="2"/>
+    </w:pPr>
+    <w:rPr>
+      <w:rFonts w:eastAsiaTheme="majorEastAsia"/>
+      <w:i/>
+      <w:iCs/>
     </w:rPr>
   </w:style>
   <w:style w:type="character" w:default="1" w:styleId="Predvolenpsmoodseku">
     <w:name w:val="Default Paragraph Font"/>
     <w:uiPriority w:val="1"/>
+    <w:semiHidden/>
     <w:unhideWhenUsed/>
   </w:style>
   <w:style w:type="table" w:default="1" w:styleId="Normlnatabuka">
@@ -3128,12 +5378,13 @@
     <w:basedOn w:val="Predvolenpsmoodseku"/>
     <w:link w:val="Nadpis2"/>
     <w:uiPriority w:val="9"/>
-    <w:rsid w:val="006F309C"/>
+    <w:rsid w:val="00F22872"/>
     <w:rPr>
-      <w:rFonts w:asciiTheme="majorHAnsi" w:eastAsiaTheme="majorEastAsia" w:hAnsiTheme="majorHAnsi" w:cstheme="majorBidi"/>
-      <w:color w:val="2F5496" w:themeColor="accent1" w:themeShade="BF"/>
-      <w:sz w:val="26"/>
-      <w:szCs w:val="26"/>
+      <w:rFonts w:ascii="Times New Roman" w:eastAsiaTheme="majorEastAsia" w:hAnsi="Times New Roman" w:cs="Times New Roman"/>
+      <w:b/>
+      <w:bCs/>
+      <w:sz w:val="24"/>
+      <w:szCs w:val="24"/>
     </w:rPr>
   </w:style>
   <w:style w:type="table" w:styleId="Mriekatabuky">
@@ -3165,6 +5416,20 @@
       <w:ind w:left="720"/>
       <w:contextualSpacing/>
     </w:pPr>
+  </w:style>
+  <w:style w:type="character" w:customStyle="1" w:styleId="Nadpis3Char">
+    <w:name w:val="Nadpis 3 Char"/>
+    <w:basedOn w:val="Predvolenpsmoodseku"/>
+    <w:link w:val="Nadpis3"/>
+    <w:uiPriority w:val="9"/>
+    <w:rsid w:val="00F22872"/>
+    <w:rPr>
+      <w:rFonts w:ascii="Times New Roman" w:eastAsiaTheme="majorEastAsia" w:hAnsi="Times New Roman" w:cs="Times New Roman"/>
+      <w:i/>
+      <w:iCs/>
+      <w:sz w:val="24"/>
+      <w:szCs w:val="24"/>
+    </w:rPr>
   </w:style>
 </w:styles>
 </file>

</xml_diff>